<commit_message>
Moved technical guidlines into appropriate spot on TDD
</commit_message>
<xml_diff>
--- a/TDD.docx
+++ b/TDD.docx
@@ -44,7 +44,7 @@
                     <pic:cNvPicPr/>
                   </pic:nvPicPr>
                   <pic:blipFill rotWithShape="1">
-                    <a:blip r:embed="rId7">
+                    <a:blip r:embed="rId8">
                       <a:extLst>
                         <a:ext uri="{28A0092B-C50C-407E-A947-70E740481C1C}">
                           <a14:useLocalDpi xmlns:a14="http://schemas.microsoft.com/office/drawing/2010/main" val="0"/>
@@ -152,7 +152,7 @@
                     <pic:cNvPicPr/>
                   </pic:nvPicPr>
                   <pic:blipFill rotWithShape="1">
-                    <a:blip r:embed="rId8" cstate="print">
+                    <a:blip r:embed="rId9" cstate="print">
                       <a:extLst>
                         <a:ext uri="{28A0092B-C50C-407E-A947-70E740481C1C}">
                           <a14:useLocalDpi xmlns:a14="http://schemas.microsoft.com/office/drawing/2010/main" val="0"/>
@@ -258,10 +258,46 @@
           <w:sz w:val="36"/>
           <w:szCs w:val="36"/>
         </w:rPr>
-        <w:t>Tech</w:t>
-      </w:r>
-      <w:bookmarkStart w:id="0" w:name="_GoBack"/>
-      <w:bookmarkEnd w:id="0"/>
+        <w:t>Tech Director</w:t>
+      </w:r>
+      <w:r>
+        <w:rPr>
+          <w:color w:val="000000" w:themeColor="text1"/>
+          <w:sz w:val="36"/>
+          <w:szCs w:val="36"/>
+        </w:rPr>
+        <w:t xml:space="preserve">: </w:t>
+      </w:r>
+    </w:p>
+    <w:p>
+      <w:pPr>
+        <w:spacing w:after="0"/>
+        <w:jc w:val="center"/>
+        <w:rPr>
+          <w:color w:val="000000" w:themeColor="text1"/>
+          <w:sz w:val="36"/>
+          <w:szCs w:val="36"/>
+        </w:rPr>
+      </w:pPr>
+      <w:r>
+        <w:rPr>
+          <w:color w:val="000000" w:themeColor="text1"/>
+          <w:sz w:val="36"/>
+          <w:szCs w:val="36"/>
+        </w:rPr>
+        <w:t>Dan Muller</w:t>
+      </w:r>
+    </w:p>
+    <w:p>
+      <w:pPr>
+        <w:spacing w:after="0"/>
+        <w:jc w:val="center"/>
+        <w:rPr>
+          <w:color w:val="000000" w:themeColor="text1"/>
+          <w:sz w:val="36"/>
+          <w:szCs w:val="36"/>
+        </w:rPr>
+      </w:pPr>
       <w:r>
         <w:rPr>
           <w:b/>
@@ -269,7 +305,7 @@
           <w:sz w:val="36"/>
           <w:szCs w:val="36"/>
         </w:rPr>
-        <w:t xml:space="preserve"> Director</w:t>
+        <w:t>Game Designer</w:t>
       </w:r>
       <w:r>
         <w:rPr>
@@ -296,7 +332,7 @@
           <w:sz w:val="36"/>
           <w:szCs w:val="36"/>
         </w:rPr>
-        <w:t>Dan Muller</w:t>
+        <w:t>Luke Conlon</w:t>
       </w:r>
     </w:p>
     <w:p>
@@ -316,7 +352,7 @@
           <w:sz w:val="36"/>
           <w:szCs w:val="36"/>
         </w:rPr>
-        <w:t>Game Designer</w:t>
+        <w:t>Project Manager</w:t>
       </w:r>
       <w:r>
         <w:rPr>
@@ -343,58 +379,17 @@
           <w:sz w:val="36"/>
           <w:szCs w:val="36"/>
         </w:rPr>
-        <w:t>Luke Conlon</w:t>
-      </w:r>
-    </w:p>
-    <w:p>
-      <w:pPr>
-        <w:spacing w:after="0"/>
-        <w:jc w:val="center"/>
-        <w:rPr>
-          <w:color w:val="000000" w:themeColor="text1"/>
-          <w:sz w:val="36"/>
-          <w:szCs w:val="36"/>
-        </w:rPr>
-      </w:pPr>
-      <w:r>
-        <w:rPr>
-          <w:b/>
-          <w:color w:val="000000" w:themeColor="text1"/>
-          <w:sz w:val="36"/>
-          <w:szCs w:val="36"/>
-        </w:rPr>
-        <w:t>Project Manager</w:t>
-      </w:r>
-      <w:r>
-        <w:rPr>
-          <w:color w:val="000000" w:themeColor="text1"/>
-          <w:sz w:val="36"/>
-          <w:szCs w:val="36"/>
-        </w:rPr>
-        <w:t xml:space="preserve">: </w:t>
-      </w:r>
-    </w:p>
-    <w:p>
-      <w:pPr>
-        <w:spacing w:after="0"/>
-        <w:jc w:val="center"/>
-        <w:rPr>
-          <w:color w:val="000000" w:themeColor="text1"/>
-          <w:sz w:val="36"/>
-          <w:szCs w:val="36"/>
-        </w:rPr>
-      </w:pPr>
-      <w:r>
-        <w:rPr>
-          <w:color w:val="000000" w:themeColor="text1"/>
-          <w:sz w:val="36"/>
-          <w:szCs w:val="36"/>
-        </w:rPr>
         <w:t>Kaden Nugent</w:t>
       </w:r>
     </w:p>
     <w:sdt>
       <w:sdtPr>
+        <w:rPr>
+          <w:rFonts w:asciiTheme="minorHAnsi" w:eastAsiaTheme="minorEastAsia" w:hAnsiTheme="minorHAnsi" w:cstheme="minorBidi"/>
+          <w:color w:val="auto"/>
+          <w:sz w:val="21"/>
+          <w:szCs w:val="21"/>
+        </w:rPr>
         <w:id w:val="-872067802"/>
         <w:docPartObj>
           <w:docPartGallery w:val="Table of Contents"/>
@@ -403,13 +398,9 @@
       </w:sdtPr>
       <w:sdtEndPr>
         <w:rPr>
-          <w:rFonts w:asciiTheme="minorHAnsi" w:eastAsiaTheme="minorEastAsia" w:hAnsiTheme="minorHAnsi" w:cstheme="minorBidi"/>
           <w:b/>
           <w:bCs/>
           <w:noProof/>
-          <w:color w:val="auto"/>
-          <w:sz w:val="21"/>
-          <w:szCs w:val="21"/>
         </w:rPr>
       </w:sdtEndPr>
       <w:sdtContent>
@@ -1443,12 +1434,12 @@
       <w:pPr>
         <w:pStyle w:val="GDD"/>
       </w:pPr>
-      <w:bookmarkStart w:id="1" w:name="_Toc377219682"/>
+      <w:bookmarkStart w:id="0" w:name="_Toc377219682"/>
       <w:r>
         <w:lastRenderedPageBreak/>
         <w:t>Overview:</w:t>
       </w:r>
-      <w:bookmarkEnd w:id="1"/>
+      <w:bookmarkEnd w:id="0"/>
     </w:p>
     <w:p>
       <w:pPr>
@@ -1474,11 +1465,11 @@
       <w:pPr>
         <w:pStyle w:val="GDD"/>
       </w:pPr>
-      <w:bookmarkStart w:id="2" w:name="_Toc377219683"/>
+      <w:bookmarkStart w:id="1" w:name="_Toc377219683"/>
       <w:r>
         <w:t>Graphics Implementation:</w:t>
       </w:r>
-      <w:bookmarkEnd w:id="2"/>
+      <w:bookmarkEnd w:id="1"/>
     </w:p>
     <w:p>
       <w:pPr>
@@ -1504,11 +1495,11 @@
       <w:pPr>
         <w:pStyle w:val="GDD"/>
       </w:pPr>
-      <w:bookmarkStart w:id="3" w:name="_Toc377219684"/>
+      <w:bookmarkStart w:id="2" w:name="_Toc377219684"/>
       <w:r>
         <w:t>Multiplayer Implementation:</w:t>
       </w:r>
-      <w:bookmarkEnd w:id="3"/>
+      <w:bookmarkEnd w:id="2"/>
     </w:p>
     <w:p>
       <w:pPr>
@@ -1534,11 +1525,1047 @@
       <w:pPr>
         <w:pStyle w:val="GDD"/>
       </w:pPr>
-      <w:bookmarkStart w:id="4" w:name="_Toc377219685"/>
+      <w:bookmarkStart w:id="3" w:name="_Toc377219685"/>
       <w:r>
         <w:t>Coding Methods:</w:t>
       </w:r>
+      <w:bookmarkEnd w:id="3"/>
+    </w:p>
+    <w:p>
+      <w:pPr>
+        <w:pStyle w:val="Standard"/>
+        <w:numPr>
+          <w:ilvl w:val="0"/>
+          <w:numId w:val="1"/>
+        </w:numPr>
+      </w:pPr>
+      <w:r>
+        <w:t>Global Functions</w:t>
+      </w:r>
+      <w:r>
+        <w:tab/>
+        <w:t>- GlobalFunctionName(void)</w:t>
+      </w:r>
+    </w:p>
+    <w:p>
+      <w:pPr>
+        <w:pStyle w:val="Standard"/>
+        <w:numPr>
+          <w:ilvl w:val="0"/>
+          <w:numId w:val="1"/>
+        </w:numPr>
+      </w:pPr>
+      <w:r>
+        <w:t>Global Variables</w:t>
+      </w:r>
+      <w:r>
+        <w:tab/>
+        <w:t>- int GlobalVariableName</w:t>
+      </w:r>
+      <w:r>
+        <w:tab/>
+        <w:t>or</w:t>
+      </w:r>
+      <w:r>
+        <w:tab/>
+        <w:t>int Global_Variable_Name</w:t>
+      </w:r>
+    </w:p>
+    <w:p>
+      <w:pPr>
+        <w:pStyle w:val="Standard"/>
+        <w:numPr>
+          <w:ilvl w:val="0"/>
+          <w:numId w:val="1"/>
+        </w:numPr>
+      </w:pPr>
+      <w:r>
+        <w:t>Helper Functions</w:t>
+      </w:r>
+      <w:r>
+        <w:tab/>
+        <w:t>- helperFunctionName(void)</w:t>
+      </w:r>
+    </w:p>
+    <w:p>
+      <w:pPr>
+        <w:pStyle w:val="Standard"/>
+        <w:numPr>
+          <w:ilvl w:val="0"/>
+          <w:numId w:val="1"/>
+        </w:numPr>
+      </w:pPr>
+      <w:r>
+        <w:t>Local Variables</w:t>
+      </w:r>
+      <w:r>
+        <w:tab/>
+        <w:t>- int localVariableName</w:t>
+      </w:r>
+      <w:r>
+        <w:tab/>
+        <w:t xml:space="preserve">or </w:t>
+      </w:r>
+      <w:r>
+        <w:tab/>
+        <w:t>int local_Variable_Name</w:t>
+      </w:r>
+    </w:p>
+    <w:p>
+      <w:pPr>
+        <w:pStyle w:val="Standard"/>
+      </w:pPr>
+    </w:p>
+    <w:p>
+      <w:pPr>
+        <w:pStyle w:val="Standard"/>
+      </w:pPr>
+      <w:r>
+        <w:t>File Header:</w:t>
+      </w:r>
+    </w:p>
+    <w:p>
+      <w:pPr>
+        <w:pStyle w:val="Standard"/>
+      </w:pPr>
+    </w:p>
+    <w:p>
+      <w:pPr>
+        <w:pStyle w:val="Standard"/>
+        <w:rPr>
+          <w:rFonts w:ascii="Consolas" w:eastAsia="Consolas" w:hAnsi="Consolas" w:cs="Consolas"/>
+          <w:color w:val="608B4E"/>
+          <w:sz w:val="19"/>
+          <w:szCs w:val="19"/>
+        </w:rPr>
+      </w:pPr>
+      <w:r>
+        <w:rPr>
+          <w:rFonts w:ascii="Consolas" w:eastAsia="Consolas" w:hAnsi="Consolas" w:cs="Consolas"/>
+          <w:color w:val="608B4E"/>
+          <w:sz w:val="19"/>
+          <w:szCs w:val="19"/>
+        </w:rPr>
+        <w:t>/*</w:t>
+      </w:r>
+    </w:p>
+    <w:p>
+      <w:pPr>
+        <w:pStyle w:val="Standard"/>
+        <w:autoSpaceDE w:val="0"/>
+        <w:rPr>
+          <w:rFonts w:ascii="Consolas" w:eastAsia="Consolas" w:hAnsi="Consolas" w:cs="Consolas"/>
+          <w:color w:val="608B4E"/>
+          <w:sz w:val="19"/>
+          <w:szCs w:val="19"/>
+        </w:rPr>
+      </w:pPr>
+      <w:r>
+        <w:rPr>
+          <w:rFonts w:ascii="Consolas" w:eastAsia="Consolas" w:hAnsi="Consolas" w:cs="Consolas"/>
+          <w:color w:val="608B4E"/>
+          <w:sz w:val="19"/>
+          <w:szCs w:val="19"/>
+        </w:rPr>
+        <w:t>File:</w:t>
+      </w:r>
+      <w:r>
+        <w:rPr>
+          <w:rFonts w:ascii="Consolas" w:eastAsia="Consolas" w:hAnsi="Consolas" w:cs="Consolas"/>
+          <w:color w:val="608B4E"/>
+          <w:sz w:val="19"/>
+          <w:szCs w:val="19"/>
+        </w:rPr>
+        <w:tab/>
+      </w:r>
+      <w:r>
+        <w:rPr>
+          <w:rFonts w:ascii="Consolas" w:eastAsia="Consolas" w:hAnsi="Consolas" w:cs="Consolas"/>
+          <w:color w:val="608B4E"/>
+          <w:sz w:val="19"/>
+          <w:szCs w:val="19"/>
+        </w:rPr>
+        <w:tab/>
+      </w:r>
+      <w:r>
+        <w:rPr>
+          <w:rFonts w:ascii="Consolas" w:eastAsia="Consolas" w:hAnsi="Consolas" w:cs="Consolas"/>
+          <w:color w:val="608B4E"/>
+          <w:sz w:val="19"/>
+          <w:szCs w:val="19"/>
+        </w:rPr>
+        <w:tab/>
+      </w:r>
+      <w:r>
+        <w:rPr>
+          <w:rFonts w:ascii="Consolas" w:eastAsia="Consolas" w:hAnsi="Consolas" w:cs="Consolas"/>
+          <w:color w:val="608B4E"/>
+          <w:sz w:val="19"/>
+          <w:szCs w:val="19"/>
+        </w:rPr>
+        <w:tab/>
+        <w:t>Main.c</w:t>
+      </w:r>
+    </w:p>
+    <w:p>
+      <w:pPr>
+        <w:pStyle w:val="Standard"/>
+        <w:autoSpaceDE w:val="0"/>
+        <w:rPr>
+          <w:rFonts w:ascii="Consolas" w:eastAsia="Consolas" w:hAnsi="Consolas" w:cs="Consolas"/>
+          <w:color w:val="608B4E"/>
+          <w:sz w:val="19"/>
+          <w:szCs w:val="19"/>
+        </w:rPr>
+      </w:pPr>
+      <w:r>
+        <w:rPr>
+          <w:rFonts w:ascii="Consolas" w:eastAsia="Consolas" w:hAnsi="Consolas" w:cs="Consolas"/>
+          <w:color w:val="608B4E"/>
+          <w:sz w:val="19"/>
+          <w:szCs w:val="19"/>
+        </w:rPr>
+        <w:t>Author:</w:t>
+      </w:r>
+      <w:r>
+        <w:rPr>
+          <w:rFonts w:ascii="Consolas" w:eastAsia="Consolas" w:hAnsi="Consolas" w:cs="Consolas"/>
+          <w:color w:val="608B4E"/>
+          <w:sz w:val="19"/>
+          <w:szCs w:val="19"/>
+        </w:rPr>
+        <w:tab/>
+      </w:r>
+      <w:r>
+        <w:rPr>
+          <w:rFonts w:ascii="Consolas" w:eastAsia="Consolas" w:hAnsi="Consolas" w:cs="Consolas"/>
+          <w:color w:val="608B4E"/>
+          <w:sz w:val="19"/>
+          <w:szCs w:val="19"/>
+        </w:rPr>
+        <w:tab/>
+      </w:r>
+      <w:r>
+        <w:rPr>
+          <w:rFonts w:ascii="Consolas" w:eastAsia="Consolas" w:hAnsi="Consolas" w:cs="Consolas"/>
+          <w:color w:val="608B4E"/>
+          <w:sz w:val="19"/>
+          <w:szCs w:val="19"/>
+        </w:rPr>
+        <w:tab/>
+        <w:t>Dan Muller (d.muller), Another Person (another.person)</w:t>
+      </w:r>
+    </w:p>
+    <w:p>
+      <w:pPr>
+        <w:pStyle w:val="Standard"/>
+        <w:autoSpaceDE w:val="0"/>
+        <w:rPr>
+          <w:rFonts w:ascii="Consolas" w:eastAsia="Consolas" w:hAnsi="Consolas" w:cs="Consolas"/>
+          <w:color w:val="608B4E"/>
+          <w:sz w:val="19"/>
+          <w:szCs w:val="19"/>
+        </w:rPr>
+      </w:pPr>
+      <w:r>
+        <w:rPr>
+          <w:rFonts w:ascii="Consolas" w:eastAsia="Consolas" w:hAnsi="Consolas" w:cs="Consolas"/>
+          <w:color w:val="608B4E"/>
+          <w:sz w:val="19"/>
+          <w:szCs w:val="19"/>
+        </w:rPr>
+        <w:t>Creation Date:</w:t>
+      </w:r>
+      <w:r>
+        <w:rPr>
+          <w:rFonts w:ascii="Consolas" w:eastAsia="Consolas" w:hAnsi="Consolas" w:cs="Consolas"/>
+          <w:color w:val="608B4E"/>
+          <w:sz w:val="19"/>
+          <w:szCs w:val="19"/>
+        </w:rPr>
+        <w:tab/>
+      </w:r>
+      <w:r>
+        <w:rPr>
+          <w:rFonts w:ascii="Consolas" w:eastAsia="Consolas" w:hAnsi="Consolas" w:cs="Consolas"/>
+          <w:color w:val="608B4E"/>
+          <w:sz w:val="19"/>
+          <w:szCs w:val="19"/>
+        </w:rPr>
+        <w:tab/>
+        <w:t>Jan 7, 2014</w:t>
+      </w:r>
+    </w:p>
+    <w:p>
+      <w:pPr>
+        <w:pStyle w:val="Standard"/>
+        <w:autoSpaceDE w:val="0"/>
+        <w:rPr>
+          <w:rFonts w:ascii="Consolas" w:eastAsia="Consolas" w:hAnsi="Consolas" w:cs="Consolas"/>
+          <w:color w:val="DCDCDC"/>
+          <w:sz w:val="19"/>
+          <w:szCs w:val="19"/>
+        </w:rPr>
+      </w:pPr>
+    </w:p>
+    <w:p>
+      <w:pPr>
+        <w:pStyle w:val="Standard"/>
+        <w:autoSpaceDE w:val="0"/>
+        <w:rPr>
+          <w:rFonts w:ascii="Consolas" w:eastAsia="Consolas" w:hAnsi="Consolas" w:cs="Consolas"/>
+          <w:color w:val="608B4E"/>
+          <w:sz w:val="19"/>
+          <w:szCs w:val="19"/>
+        </w:rPr>
+      </w:pPr>
+      <w:r>
+        <w:rPr>
+          <w:rFonts w:ascii="Consolas" w:eastAsia="Consolas" w:hAnsi="Consolas" w:cs="Consolas"/>
+          <w:color w:val="608B4E"/>
+          <w:sz w:val="19"/>
+          <w:szCs w:val="19"/>
+        </w:rPr>
+        <w:t>Purpose:</w:t>
+      </w:r>
+      <w:r>
+        <w:rPr>
+          <w:rFonts w:ascii="Consolas" w:eastAsia="Consolas" w:hAnsi="Consolas" w:cs="Consolas"/>
+          <w:color w:val="608B4E"/>
+          <w:sz w:val="19"/>
+          <w:szCs w:val="19"/>
+        </w:rPr>
+        <w:tab/>
+      </w:r>
+      <w:r>
+        <w:rPr>
+          <w:rFonts w:ascii="Consolas" w:eastAsia="Consolas" w:hAnsi="Consolas" w:cs="Consolas"/>
+          <w:color w:val="608B4E"/>
+          <w:sz w:val="19"/>
+          <w:szCs w:val="19"/>
+        </w:rPr>
+        <w:tab/>
+      </w:r>
+      <w:r>
+        <w:rPr>
+          <w:rFonts w:ascii="Consolas" w:eastAsia="Consolas" w:hAnsi="Consolas" w:cs="Consolas"/>
+          <w:color w:val="608B4E"/>
+          <w:sz w:val="19"/>
+          <w:szCs w:val="19"/>
+        </w:rPr>
+        <w:tab/>
+        <w:t>Starts the game up</w:t>
+      </w:r>
+    </w:p>
+    <w:p>
+      <w:pPr>
+        <w:pStyle w:val="Standard"/>
+        <w:autoSpaceDE w:val="0"/>
+        <w:rPr>
+          <w:rFonts w:ascii="Consolas" w:eastAsia="Consolas" w:hAnsi="Consolas" w:cs="Consolas"/>
+          <w:color w:val="DCDCDC"/>
+          <w:sz w:val="19"/>
+          <w:szCs w:val="19"/>
+        </w:rPr>
+      </w:pPr>
+    </w:p>
+    <w:p>
+      <w:pPr>
+        <w:pStyle w:val="Standard"/>
+        <w:autoSpaceDE w:val="0"/>
+        <w:rPr>
+          <w:rFonts w:ascii="Consolas" w:eastAsia="Consolas" w:hAnsi="Consolas" w:cs="Consolas"/>
+          <w:color w:val="608B4E"/>
+          <w:sz w:val="19"/>
+          <w:szCs w:val="19"/>
+        </w:rPr>
+      </w:pPr>
+      <w:r>
+        <w:rPr>
+          <w:rFonts w:ascii="Consolas" w:eastAsia="Consolas" w:hAnsi="Consolas" w:cs="Consolas"/>
+          <w:color w:val="608B4E"/>
+          <w:sz w:val="19"/>
+          <w:szCs w:val="19"/>
+        </w:rPr>
+        <w:t>Functions:</w:t>
+      </w:r>
+      <w:r>
+        <w:rPr>
+          <w:rFonts w:ascii="Consolas" w:eastAsia="Consolas" w:hAnsi="Consolas" w:cs="Consolas"/>
+          <w:color w:val="608B4E"/>
+          <w:sz w:val="19"/>
+          <w:szCs w:val="19"/>
+        </w:rPr>
+        <w:tab/>
+      </w:r>
+      <w:r>
+        <w:rPr>
+          <w:rFonts w:ascii="Consolas" w:eastAsia="Consolas" w:hAnsi="Consolas" w:cs="Consolas"/>
+          <w:color w:val="608B4E"/>
+          <w:sz w:val="19"/>
+          <w:szCs w:val="19"/>
+        </w:rPr>
+        <w:tab/>
+      </w:r>
+      <w:r>
+        <w:rPr>
+          <w:rFonts w:ascii="Consolas" w:eastAsia="Consolas" w:hAnsi="Consolas" w:cs="Consolas"/>
+          <w:color w:val="608B4E"/>
+          <w:sz w:val="19"/>
+          <w:szCs w:val="19"/>
+        </w:rPr>
+        <w:tab/>
+        <w:t>WinMain - Main function</w:t>
+      </w:r>
+    </w:p>
+    <w:p>
+      <w:pPr>
+        <w:pStyle w:val="Standard"/>
+        <w:autoSpaceDE w:val="0"/>
+        <w:rPr>
+          <w:rFonts w:ascii="Consolas" w:eastAsia="Consolas" w:hAnsi="Consolas" w:cs="Consolas"/>
+          <w:color w:val="608B4E"/>
+          <w:sz w:val="19"/>
+          <w:szCs w:val="19"/>
+        </w:rPr>
+      </w:pPr>
+      <w:r>
+        <w:rPr>
+          <w:rFonts w:ascii="Consolas" w:eastAsia="Consolas" w:hAnsi="Consolas" w:cs="Consolas"/>
+          <w:color w:val="608B4E"/>
+          <w:sz w:val="19"/>
+          <w:szCs w:val="19"/>
+        </w:rPr>
+        <w:tab/>
+      </w:r>
+      <w:r>
+        <w:rPr>
+          <w:rFonts w:ascii="Consolas" w:eastAsia="Consolas" w:hAnsi="Consolas" w:cs="Consolas"/>
+          <w:color w:val="608B4E"/>
+          <w:sz w:val="19"/>
+          <w:szCs w:val="19"/>
+        </w:rPr>
+        <w:tab/>
+      </w:r>
+      <w:r>
+        <w:rPr>
+          <w:rFonts w:ascii="Consolas" w:eastAsia="Consolas" w:hAnsi="Consolas" w:cs="Consolas"/>
+          <w:color w:val="608B4E"/>
+          <w:sz w:val="19"/>
+          <w:szCs w:val="19"/>
+        </w:rPr>
+        <w:tab/>
+      </w:r>
+      <w:r>
+        <w:rPr>
+          <w:rFonts w:ascii="Consolas" w:eastAsia="Consolas" w:hAnsi="Consolas" w:cs="Consolas"/>
+          <w:color w:val="608B4E"/>
+          <w:sz w:val="19"/>
+          <w:szCs w:val="19"/>
+        </w:rPr>
+        <w:tab/>
+        <w:t>Foo - Another function</w:t>
+      </w:r>
+    </w:p>
+    <w:p>
+      <w:pPr>
+        <w:pStyle w:val="Standard"/>
+        <w:autoSpaceDE w:val="0"/>
+        <w:rPr>
+          <w:rFonts w:ascii="Consolas" w:eastAsia="Consolas" w:hAnsi="Consolas" w:cs="Consolas"/>
+          <w:color w:val="608B4E"/>
+          <w:sz w:val="19"/>
+          <w:szCs w:val="19"/>
+        </w:rPr>
+      </w:pPr>
+      <w:r>
+        <w:rPr>
+          <w:rFonts w:ascii="Consolas" w:eastAsia="Consolas" w:hAnsi="Consolas" w:cs="Consolas"/>
+          <w:color w:val="608B4E"/>
+          <w:sz w:val="19"/>
+          <w:szCs w:val="19"/>
+        </w:rPr>
+        <w:t xml:space="preserve"> </w:t>
+      </w:r>
+    </w:p>
+    <w:p>
+      <w:pPr>
+        <w:pStyle w:val="Standard"/>
+        <w:autoSpaceDE w:val="0"/>
+        <w:rPr>
+          <w:rFonts w:ascii="Consolas" w:eastAsia="Consolas" w:hAnsi="Consolas" w:cs="Consolas"/>
+          <w:color w:val="608B4E"/>
+          <w:sz w:val="19"/>
+          <w:szCs w:val="19"/>
+        </w:rPr>
+      </w:pPr>
+      <w:r>
+        <w:rPr>
+          <w:rFonts w:ascii="Consolas" w:eastAsia="Consolas" w:hAnsi="Consolas" w:cs="Consolas"/>
+          <w:color w:val="608B4E"/>
+          <w:sz w:val="19"/>
+          <w:szCs w:val="19"/>
+        </w:rPr>
+        <w:t>Copyright (C) 2014 DigiPen Institute of Technology.</w:t>
+      </w:r>
+    </w:p>
+    <w:p>
+      <w:pPr>
+        <w:pStyle w:val="Standard"/>
+        <w:autoSpaceDE w:val="0"/>
+        <w:rPr>
+          <w:rFonts w:ascii="Consolas" w:eastAsia="Consolas" w:hAnsi="Consolas" w:cs="Consolas"/>
+          <w:color w:val="608B4E"/>
+          <w:sz w:val="19"/>
+          <w:szCs w:val="19"/>
+        </w:rPr>
+      </w:pPr>
+      <w:r>
+        <w:rPr>
+          <w:rFonts w:ascii="Consolas" w:eastAsia="Consolas" w:hAnsi="Consolas" w:cs="Consolas"/>
+          <w:color w:val="608B4E"/>
+          <w:sz w:val="19"/>
+          <w:szCs w:val="19"/>
+        </w:rPr>
+        <w:t>Reproduction or disclosure of this file or its contents without the prior</w:t>
+      </w:r>
+    </w:p>
+    <w:p>
+      <w:pPr>
+        <w:pStyle w:val="Standard"/>
+        <w:autoSpaceDE w:val="0"/>
+        <w:rPr>
+          <w:rFonts w:ascii="Consolas" w:eastAsia="Consolas" w:hAnsi="Consolas" w:cs="Consolas"/>
+          <w:color w:val="608B4E"/>
+          <w:sz w:val="19"/>
+          <w:szCs w:val="19"/>
+        </w:rPr>
+      </w:pPr>
+      <w:r>
+        <w:rPr>
+          <w:rFonts w:ascii="Consolas" w:eastAsia="Consolas" w:hAnsi="Consolas" w:cs="Consolas"/>
+          <w:color w:val="608B4E"/>
+          <w:sz w:val="19"/>
+          <w:szCs w:val="19"/>
+        </w:rPr>
+        <w:t>written consent of DigiPen Institute of Technology is prohibited.</w:t>
+      </w:r>
+    </w:p>
+    <w:p>
+      <w:pPr>
+        <w:pStyle w:val="Standard"/>
+        <w:autoSpaceDE w:val="0"/>
+      </w:pPr>
+      <w:r>
+        <w:rPr>
+          <w:rFonts w:ascii="Consolas" w:eastAsia="Consolas" w:hAnsi="Consolas" w:cs="Consolas"/>
+          <w:color w:val="608B4E"/>
+          <w:sz w:val="19"/>
+          <w:szCs w:val="19"/>
+        </w:rPr>
+        <w:t>*/</w:t>
+      </w:r>
+    </w:p>
+    <w:p>
+      <w:pPr>
+        <w:pStyle w:val="Standard"/>
+        <w:autoSpaceDE w:val="0"/>
+        <w:rPr>
+          <w:rFonts w:ascii="Consolas" w:eastAsia="Consolas" w:hAnsi="Consolas" w:cs="Consolas"/>
+          <w:color w:val="DCDCDC"/>
+          <w:sz w:val="19"/>
+          <w:szCs w:val="19"/>
+        </w:rPr>
+      </w:pPr>
+    </w:p>
+    <w:p>
+      <w:pPr>
+        <w:pStyle w:val="Standard"/>
+      </w:pPr>
+      <w:r>
+        <w:t>Code Blocks:</w:t>
+      </w:r>
+    </w:p>
+    <w:p>
+      <w:pPr>
+        <w:pStyle w:val="Standard"/>
+        <w:autoSpaceDE w:val="0"/>
+        <w:rPr>
+          <w:rFonts w:ascii="Consolas" w:eastAsia="Consolas" w:hAnsi="Consolas" w:cs="Consolas"/>
+          <w:color w:val="608B4E"/>
+          <w:sz w:val="19"/>
+          <w:szCs w:val="19"/>
+        </w:rPr>
+      </w:pPr>
+      <w:r>
+        <w:rPr>
+          <w:rFonts w:ascii="Consolas" w:eastAsia="Consolas" w:hAnsi="Consolas" w:cs="Consolas"/>
+          <w:color w:val="608B4E"/>
+          <w:sz w:val="19"/>
+          <w:szCs w:val="19"/>
+        </w:rPr>
+        <w:t>// ---------------------------------------------------------------------------</w:t>
+      </w:r>
+    </w:p>
+    <w:p>
+      <w:pPr>
+        <w:pStyle w:val="Standard"/>
+        <w:autoSpaceDE w:val="0"/>
+        <w:rPr>
+          <w:rFonts w:ascii="Consolas" w:eastAsia="Consolas" w:hAnsi="Consolas" w:cs="Consolas"/>
+          <w:color w:val="608B4E"/>
+          <w:sz w:val="19"/>
+          <w:szCs w:val="19"/>
+        </w:rPr>
+      </w:pPr>
+      <w:r>
+        <w:rPr>
+          <w:rFonts w:ascii="Consolas" w:eastAsia="Consolas" w:hAnsi="Consolas" w:cs="Consolas"/>
+          <w:color w:val="608B4E"/>
+          <w:sz w:val="19"/>
+          <w:szCs w:val="19"/>
+        </w:rPr>
+        <w:t>// Includes</w:t>
+      </w:r>
+    </w:p>
+    <w:p>
+      <w:pPr>
+        <w:pStyle w:val="Standard"/>
+        <w:autoSpaceDE w:val="0"/>
+        <w:rPr>
+          <w:rFonts w:ascii="Consolas" w:eastAsia="Consolas" w:hAnsi="Consolas" w:cs="Consolas"/>
+          <w:color w:val="608B4E"/>
+          <w:sz w:val="19"/>
+          <w:szCs w:val="19"/>
+        </w:rPr>
+      </w:pPr>
+    </w:p>
+    <w:p>
+      <w:pPr>
+        <w:pStyle w:val="Standard"/>
+        <w:autoSpaceDE w:val="0"/>
+        <w:rPr>
+          <w:rFonts w:ascii="Consolas" w:eastAsia="Consolas" w:hAnsi="Consolas" w:cs="Consolas"/>
+          <w:color w:val="608B4E"/>
+          <w:sz w:val="19"/>
+          <w:szCs w:val="19"/>
+        </w:rPr>
+      </w:pPr>
+      <w:r>
+        <w:rPr>
+          <w:rFonts w:ascii="Consolas" w:eastAsia="Consolas" w:hAnsi="Consolas" w:cs="Consolas"/>
+          <w:color w:val="608B4E"/>
+          <w:sz w:val="19"/>
+          <w:szCs w:val="19"/>
+        </w:rPr>
+        <w:t>// ---------------------------------------------------------------------------</w:t>
+      </w:r>
+    </w:p>
+    <w:p>
+      <w:pPr>
+        <w:pStyle w:val="Standard"/>
+        <w:autoSpaceDE w:val="0"/>
+        <w:rPr>
+          <w:rFonts w:ascii="Consolas" w:eastAsia="Consolas" w:hAnsi="Consolas" w:cs="Consolas"/>
+          <w:color w:val="608B4E"/>
+          <w:sz w:val="19"/>
+          <w:szCs w:val="19"/>
+        </w:rPr>
+      </w:pPr>
+      <w:r>
+        <w:rPr>
+          <w:rFonts w:ascii="Consolas" w:eastAsia="Consolas" w:hAnsi="Consolas" w:cs="Consolas"/>
+          <w:color w:val="608B4E"/>
+          <w:sz w:val="19"/>
+          <w:szCs w:val="19"/>
+        </w:rPr>
+        <w:t>// Globals</w:t>
+      </w:r>
+    </w:p>
+    <w:p>
+      <w:pPr>
+        <w:pStyle w:val="Standard"/>
+        <w:autoSpaceDE w:val="0"/>
+        <w:rPr>
+          <w:rFonts w:ascii="Consolas" w:eastAsia="Consolas" w:hAnsi="Consolas" w:cs="Consolas"/>
+          <w:color w:val="608B4E"/>
+          <w:sz w:val="19"/>
+          <w:szCs w:val="19"/>
+        </w:rPr>
+      </w:pPr>
+    </w:p>
+    <w:p>
+      <w:pPr>
+        <w:pStyle w:val="Standard"/>
+        <w:autoSpaceDE w:val="0"/>
+        <w:rPr>
+          <w:rFonts w:ascii="Consolas" w:eastAsia="Consolas" w:hAnsi="Consolas" w:cs="Consolas"/>
+          <w:color w:val="608B4E"/>
+          <w:sz w:val="19"/>
+          <w:szCs w:val="19"/>
+        </w:rPr>
+      </w:pPr>
+      <w:r>
+        <w:rPr>
+          <w:rFonts w:ascii="Consolas" w:eastAsia="Consolas" w:hAnsi="Consolas" w:cs="Consolas"/>
+          <w:color w:val="608B4E"/>
+          <w:sz w:val="19"/>
+          <w:szCs w:val="19"/>
+        </w:rPr>
+        <w:t>// ---------------------------------------------------------------------------</w:t>
+      </w:r>
+    </w:p>
+    <w:p>
+      <w:pPr>
+        <w:pStyle w:val="Standard"/>
+        <w:autoSpaceDE w:val="0"/>
+        <w:rPr>
+          <w:rFonts w:ascii="Consolas" w:eastAsia="Consolas" w:hAnsi="Consolas" w:cs="Consolas"/>
+          <w:color w:val="608B4E"/>
+          <w:sz w:val="19"/>
+          <w:szCs w:val="19"/>
+        </w:rPr>
+      </w:pPr>
+      <w:r>
+        <w:rPr>
+          <w:rFonts w:ascii="Consolas" w:eastAsia="Consolas" w:hAnsi="Consolas" w:cs="Consolas"/>
+          <w:color w:val="608B4E"/>
+          <w:sz w:val="19"/>
+          <w:szCs w:val="19"/>
+        </w:rPr>
+        <w:t>// Function Prototypes</w:t>
+      </w:r>
+    </w:p>
+    <w:p>
+      <w:pPr>
+        <w:pStyle w:val="Standard"/>
+        <w:autoSpaceDE w:val="0"/>
+        <w:rPr>
+          <w:rFonts w:ascii="Consolas" w:eastAsia="Consolas" w:hAnsi="Consolas" w:cs="Consolas"/>
+          <w:color w:val="608B4E"/>
+          <w:sz w:val="19"/>
+          <w:szCs w:val="19"/>
+        </w:rPr>
+      </w:pPr>
+    </w:p>
+    <w:p>
+      <w:pPr>
+        <w:pStyle w:val="Standard"/>
+        <w:autoSpaceDE w:val="0"/>
+        <w:rPr>
+          <w:rFonts w:ascii="Consolas" w:eastAsia="Consolas" w:hAnsi="Consolas" w:cs="Consolas"/>
+          <w:color w:val="608B4E"/>
+          <w:sz w:val="19"/>
+          <w:szCs w:val="19"/>
+        </w:rPr>
+      </w:pPr>
+      <w:r>
+        <w:rPr>
+          <w:rFonts w:ascii="Consolas" w:eastAsia="Consolas" w:hAnsi="Consolas" w:cs="Consolas"/>
+          <w:color w:val="608B4E"/>
+          <w:sz w:val="19"/>
+          <w:szCs w:val="19"/>
+        </w:rPr>
+        <w:t>// ---------------------------------------------------------------------------</w:t>
+      </w:r>
+    </w:p>
+    <w:p>
+      <w:pPr>
+        <w:pStyle w:val="Standard"/>
+        <w:autoSpaceDE w:val="0"/>
+        <w:rPr>
+          <w:rFonts w:ascii="Consolas" w:eastAsia="Consolas" w:hAnsi="Consolas" w:cs="Consolas"/>
+          <w:color w:val="608B4E"/>
+          <w:sz w:val="19"/>
+          <w:szCs w:val="19"/>
+        </w:rPr>
+      </w:pPr>
+      <w:r>
+        <w:rPr>
+          <w:rFonts w:ascii="Consolas" w:eastAsia="Consolas" w:hAnsi="Consolas" w:cs="Consolas"/>
+          <w:color w:val="608B4E"/>
+          <w:sz w:val="19"/>
+          <w:szCs w:val="19"/>
+        </w:rPr>
+        <w:t>// Main Program</w:t>
+      </w:r>
+    </w:p>
+    <w:p>
+      <w:pPr>
+        <w:pStyle w:val="Standard"/>
+        <w:autoSpaceDE w:val="0"/>
+        <w:rPr>
+          <w:rFonts w:ascii="Consolas" w:eastAsia="Consolas" w:hAnsi="Consolas" w:cs="Consolas"/>
+          <w:color w:val="608B4E"/>
+          <w:sz w:val="19"/>
+          <w:szCs w:val="19"/>
+        </w:rPr>
+      </w:pPr>
+    </w:p>
+    <w:p>
+      <w:pPr>
+        <w:pStyle w:val="Standard"/>
+      </w:pPr>
+      <w:r>
+        <w:t>Header file location: \MansionMashers\HeaderFiles</w:t>
+      </w:r>
+    </w:p>
+    <w:p>
+      <w:pPr>
+        <w:pStyle w:val="Standard"/>
+      </w:pPr>
+      <w:r>
+        <w:lastRenderedPageBreak/>
+        <w:t>C file location: \MansionMashers\SourceFiles</w:t>
+      </w:r>
+    </w:p>
+    <w:p>
+      <w:pPr>
+        <w:pStyle w:val="Standard"/>
+      </w:pPr>
+      <w:r>
+        <w:t>Texture file location: \MansionMashers\TextureFiles</w:t>
+      </w:r>
+    </w:p>
+    <w:p>
+      <w:pPr>
+        <w:pStyle w:val="Standard"/>
+      </w:pPr>
+    </w:p>
+    <w:p>
+      <w:pPr>
+        <w:pStyle w:val="Standard"/>
+      </w:pPr>
+      <w:r>
+        <w:t>Include syntax for header files:</w:t>
+      </w:r>
+      <w:r>
+        <w:tab/>
+        <w:t>“../HeaderFiles/Header.h”</w:t>
+      </w:r>
+    </w:p>
+    <w:p>
+      <w:pPr>
+        <w:pStyle w:val="Standard"/>
+      </w:pPr>
+      <w:r>
+        <w:t>Texture syntax for texture files:</w:t>
+      </w:r>
+      <w:r>
+        <w:tab/>
+        <w:t>“../TextureFiles/Texture.png”</w:t>
+      </w:r>
+    </w:p>
+    <w:p>
+      <w:pPr>
+        <w:pStyle w:val="Standard"/>
+      </w:pPr>
+    </w:p>
+    <w:p>
+      <w:pPr>
+        <w:pStyle w:val="Standard"/>
+      </w:pPr>
+      <w:r>
+        <w:t>Header defines:</w:t>
+      </w:r>
+    </w:p>
+    <w:p>
+      <w:pPr>
+        <w:pStyle w:val="Standard"/>
+      </w:pPr>
+      <w:r>
+        <w:rPr>
+          <w:rFonts w:ascii="Consolas" w:eastAsia="Consolas" w:hAnsi="Consolas" w:cs="Consolas"/>
+          <w:color w:val="9B9B9B"/>
+          <w:sz w:val="19"/>
+          <w:szCs w:val="19"/>
+        </w:rPr>
+        <w:t>#ifndef</w:t>
+      </w:r>
+      <w:r>
+        <w:rPr>
+          <w:rFonts w:ascii="Consolas" w:eastAsia="Consolas" w:hAnsi="Consolas" w:cs="Consolas"/>
+          <w:color w:val="000000"/>
+          <w:sz w:val="19"/>
+          <w:szCs w:val="19"/>
+        </w:rPr>
+        <w:t xml:space="preserve"> FOX_FILENAME</w:t>
+      </w:r>
+    </w:p>
+    <w:p>
+      <w:pPr>
+        <w:pStyle w:val="Standard"/>
+        <w:autoSpaceDE w:val="0"/>
+      </w:pPr>
+      <w:r>
+        <w:rPr>
+          <w:rFonts w:ascii="Consolas" w:eastAsia="Consolas" w:hAnsi="Consolas" w:cs="Consolas"/>
+          <w:color w:val="9B9B9B"/>
+          <w:sz w:val="19"/>
+          <w:szCs w:val="19"/>
+        </w:rPr>
+        <w:t>#define</w:t>
+      </w:r>
+      <w:r>
+        <w:rPr>
+          <w:rFonts w:ascii="Consolas" w:eastAsia="Consolas" w:hAnsi="Consolas" w:cs="Consolas"/>
+          <w:color w:val="DCDCDC"/>
+          <w:sz w:val="19"/>
+          <w:szCs w:val="19"/>
+        </w:rPr>
+        <w:t xml:space="preserve"> </w:t>
+      </w:r>
+      <w:r>
+        <w:rPr>
+          <w:rFonts w:ascii="Consolas" w:eastAsia="Consolas" w:hAnsi="Consolas" w:cs="Consolas"/>
+          <w:color w:val="BD63C5"/>
+          <w:sz w:val="19"/>
+          <w:szCs w:val="19"/>
+        </w:rPr>
+        <w:t>FOX_FILENAME</w:t>
+      </w:r>
+    </w:p>
+    <w:p>
+      <w:pPr>
+        <w:pStyle w:val="Standard"/>
+        <w:autoSpaceDE w:val="0"/>
+        <w:rPr>
+          <w:rFonts w:ascii="Consolas" w:eastAsia="Consolas" w:hAnsi="Consolas" w:cs="Consolas"/>
+          <w:color w:val="DCDCDC"/>
+          <w:sz w:val="19"/>
+          <w:szCs w:val="19"/>
+        </w:rPr>
+      </w:pPr>
+    </w:p>
+    <w:p>
+      <w:pPr>
+        <w:pStyle w:val="Standard"/>
+        <w:autoSpaceDE w:val="0"/>
+        <w:rPr>
+          <w:rFonts w:ascii="Consolas" w:eastAsia="Consolas" w:hAnsi="Consolas" w:cs="Consolas"/>
+          <w:color w:val="000000"/>
+          <w:sz w:val="19"/>
+          <w:szCs w:val="19"/>
+        </w:rPr>
+      </w:pPr>
+      <w:r>
+        <w:rPr>
+          <w:rFonts w:ascii="Consolas" w:eastAsia="Consolas" w:hAnsi="Consolas" w:cs="Consolas"/>
+          <w:color w:val="000000"/>
+          <w:sz w:val="19"/>
+          <w:szCs w:val="19"/>
+        </w:rPr>
+        <w:t>//Header code goes here</w:t>
+      </w:r>
+    </w:p>
+    <w:p>
+      <w:pPr>
+        <w:pStyle w:val="Standard"/>
+        <w:autoSpaceDE w:val="0"/>
+        <w:rPr>
+          <w:rFonts w:ascii="Consolas" w:eastAsia="Consolas" w:hAnsi="Consolas" w:cs="Consolas"/>
+          <w:color w:val="DCDCDC"/>
+          <w:sz w:val="19"/>
+          <w:szCs w:val="19"/>
+        </w:rPr>
+      </w:pPr>
+    </w:p>
+    <w:p>
+      <w:pPr>
+        <w:pStyle w:val="Standard"/>
+        <w:autoSpaceDE w:val="0"/>
+        <w:rPr>
+          <w:rFonts w:ascii="Consolas" w:eastAsia="Consolas" w:hAnsi="Consolas" w:cs="Consolas"/>
+          <w:color w:val="9B9B9B"/>
+          <w:sz w:val="19"/>
+          <w:szCs w:val="19"/>
+        </w:rPr>
+      </w:pPr>
+      <w:r>
+        <w:rPr>
+          <w:rFonts w:ascii="Consolas" w:eastAsia="Consolas" w:hAnsi="Consolas" w:cs="Consolas"/>
+          <w:color w:val="9B9B9B"/>
+          <w:sz w:val="19"/>
+          <w:szCs w:val="19"/>
+        </w:rPr>
+        <w:t>#endif</w:t>
+      </w:r>
+    </w:p>
+    <w:p>
+      <w:pPr>
+        <w:pStyle w:val="Standard"/>
+      </w:pPr>
+      <w:bookmarkStart w:id="4" w:name="_GoBack"/>
       <w:bookmarkEnd w:id="4"/>
+    </w:p>
+    <w:p>
+      <w:pPr>
+        <w:pStyle w:val="Standard"/>
+        <w:rPr>
+          <w:b/>
+          <w:bCs/>
+        </w:rPr>
+      </w:pPr>
+      <w:r>
+        <w:rPr>
+          <w:b/>
+          <w:bCs/>
+        </w:rPr>
+        <w:t>Fox Engine Project Filters:</w:t>
+      </w:r>
+    </w:p>
+    <w:p>
+      <w:pPr>
+        <w:pStyle w:val="Standard"/>
+      </w:pPr>
+      <w:r>
+        <w:t>Fox Engine Headers: All engine headers</w:t>
+      </w:r>
+    </w:p>
+    <w:p>
+      <w:pPr>
+        <w:pStyle w:val="Standard"/>
+      </w:pPr>
+      <w:r>
+        <w:t>Fox Level Headers: All level headers</w:t>
+      </w:r>
+    </w:p>
+    <w:p>
+      <w:pPr>
+        <w:pStyle w:val="Standard"/>
+      </w:pPr>
+      <w:r>
+        <w:t>Fox Math Headers: All math headers</w:t>
+      </w:r>
+    </w:p>
+    <w:p>
+      <w:pPr>
+        <w:pStyle w:val="Standard"/>
+      </w:pPr>
+    </w:p>
+    <w:p>
+      <w:pPr>
+        <w:pStyle w:val="Standard"/>
+      </w:pPr>
+      <w:r>
+        <w:t>Fox Level Sources: Level source files</w:t>
+      </w:r>
+    </w:p>
+    <w:p>
+      <w:pPr>
+        <w:pStyle w:val="Standard"/>
+      </w:pPr>
+      <w:r>
+        <w:t>Fox Math Sources: Math source files</w:t>
+      </w:r>
+    </w:p>
+    <w:p>
+      <w:pPr>
+        <w:pStyle w:val="Standard"/>
+      </w:pPr>
+      <w:r>
+        <w:t>Fox Engine Sources: Engine source files</w:t>
+      </w:r>
     </w:p>
     <w:p>
       <w:pPr>
@@ -1810,8 +2837,8 @@
       <w:bookmarkEnd w:id="14"/>
     </w:p>
     <w:sectPr>
-      <w:headerReference w:type="default" r:id="rId9"/>
-      <w:footerReference w:type="default" r:id="rId10"/>
+      <w:headerReference w:type="default" r:id="rId10"/>
+      <w:footerReference w:type="default" r:id="rId11"/>
       <w:pgSz w:w="12240" w:h="15840"/>
       <w:pgMar w:top="1440" w:right="1440" w:bottom="1440" w:left="1440" w:header="720" w:footer="720" w:gutter="0"/>
       <w:pgNumType w:start="0"/>
@@ -1937,7 +2964,7 @@
       <w:rPr>
         <w:noProof/>
       </w:rPr>
-      <w:t>3</w:t>
+      <w:t>2</w:t>
     </w:r>
     <w:r>
       <w:rPr>
@@ -1947,6 +2974,118 @@
     </w:r>
   </w:p>
 </w:hdr>
+</file>
+
+<file path=word/numbering.xml><?xml version="1.0" encoding="utf-8"?>
+<w:numbering xmlns:wpc="http://schemas.microsoft.com/office/word/2010/wordprocessingCanvas" xmlns:mc="http://schemas.openxmlformats.org/markup-compatibility/2006" xmlns:o="urn:schemas-microsoft-com:office:office" xmlns:r="http://schemas.openxmlformats.org/officeDocument/2006/relationships" xmlns:m="http://schemas.openxmlformats.org/officeDocument/2006/math" xmlns:v="urn:schemas-microsoft-com:vml" xmlns:wp14="http://schemas.microsoft.com/office/word/2010/wordprocessingDrawing" xmlns:wp="http://schemas.openxmlformats.org/drawingml/2006/wordprocessingDrawing" xmlns:w10="urn:schemas-microsoft-com:office:word" xmlns:w="http://schemas.openxmlformats.org/wordprocessingml/2006/main" xmlns:w14="http://schemas.microsoft.com/office/word/2010/wordml" xmlns:w15="http://schemas.microsoft.com/office/word/2012/wordml" xmlns:wpg="http://schemas.microsoft.com/office/word/2010/wordprocessingGroup" xmlns:wpi="http://schemas.microsoft.com/office/word/2010/wordprocessingInk" xmlns:wne="http://schemas.microsoft.com/office/word/2006/wordml" xmlns:wps="http://schemas.microsoft.com/office/word/2010/wordprocessingShape" mc:Ignorable="w14 w15 wp14">
+  <w:abstractNum w:abstractNumId="0">
+    <w:nsid w:val="61C34E5C"/>
+    <w:multiLevelType w:val="multilevel"/>
+    <w:tmpl w:val="E17027F4"/>
+    <w:lvl w:ilvl="0">
+      <w:numFmt w:val="bullet"/>
+      <w:lvlText w:val="•"/>
+      <w:lvlJc w:val="left"/>
+      <w:pPr>
+        <w:ind w:left="720" w:hanging="360"/>
+      </w:pPr>
+      <w:rPr>
+        <w:rFonts w:ascii="OpenSymbol" w:eastAsia="OpenSymbol" w:hAnsi="OpenSymbol" w:cs="OpenSymbol"/>
+      </w:rPr>
+    </w:lvl>
+    <w:lvl w:ilvl="1">
+      <w:numFmt w:val="bullet"/>
+      <w:lvlText w:val="◦"/>
+      <w:lvlJc w:val="left"/>
+      <w:pPr>
+        <w:ind w:left="1080" w:hanging="360"/>
+      </w:pPr>
+      <w:rPr>
+        <w:rFonts w:ascii="OpenSymbol" w:eastAsia="OpenSymbol" w:hAnsi="OpenSymbol" w:cs="OpenSymbol"/>
+      </w:rPr>
+    </w:lvl>
+    <w:lvl w:ilvl="2">
+      <w:numFmt w:val="bullet"/>
+      <w:lvlText w:val="▪"/>
+      <w:lvlJc w:val="left"/>
+      <w:pPr>
+        <w:ind w:left="1440" w:hanging="360"/>
+      </w:pPr>
+      <w:rPr>
+        <w:rFonts w:ascii="OpenSymbol" w:eastAsia="OpenSymbol" w:hAnsi="OpenSymbol" w:cs="OpenSymbol"/>
+      </w:rPr>
+    </w:lvl>
+    <w:lvl w:ilvl="3">
+      <w:numFmt w:val="bullet"/>
+      <w:lvlText w:val="•"/>
+      <w:lvlJc w:val="left"/>
+      <w:pPr>
+        <w:ind w:left="1800" w:hanging="360"/>
+      </w:pPr>
+      <w:rPr>
+        <w:rFonts w:ascii="OpenSymbol" w:eastAsia="OpenSymbol" w:hAnsi="OpenSymbol" w:cs="OpenSymbol"/>
+      </w:rPr>
+    </w:lvl>
+    <w:lvl w:ilvl="4">
+      <w:numFmt w:val="bullet"/>
+      <w:lvlText w:val="◦"/>
+      <w:lvlJc w:val="left"/>
+      <w:pPr>
+        <w:ind w:left="2160" w:hanging="360"/>
+      </w:pPr>
+      <w:rPr>
+        <w:rFonts w:ascii="OpenSymbol" w:eastAsia="OpenSymbol" w:hAnsi="OpenSymbol" w:cs="OpenSymbol"/>
+      </w:rPr>
+    </w:lvl>
+    <w:lvl w:ilvl="5">
+      <w:numFmt w:val="bullet"/>
+      <w:lvlText w:val="▪"/>
+      <w:lvlJc w:val="left"/>
+      <w:pPr>
+        <w:ind w:left="2520" w:hanging="360"/>
+      </w:pPr>
+      <w:rPr>
+        <w:rFonts w:ascii="OpenSymbol" w:eastAsia="OpenSymbol" w:hAnsi="OpenSymbol" w:cs="OpenSymbol"/>
+      </w:rPr>
+    </w:lvl>
+    <w:lvl w:ilvl="6">
+      <w:numFmt w:val="bullet"/>
+      <w:lvlText w:val="•"/>
+      <w:lvlJc w:val="left"/>
+      <w:pPr>
+        <w:ind w:left="2880" w:hanging="360"/>
+      </w:pPr>
+      <w:rPr>
+        <w:rFonts w:ascii="OpenSymbol" w:eastAsia="OpenSymbol" w:hAnsi="OpenSymbol" w:cs="OpenSymbol"/>
+      </w:rPr>
+    </w:lvl>
+    <w:lvl w:ilvl="7">
+      <w:numFmt w:val="bullet"/>
+      <w:lvlText w:val="◦"/>
+      <w:lvlJc w:val="left"/>
+      <w:pPr>
+        <w:ind w:left="3240" w:hanging="360"/>
+      </w:pPr>
+      <w:rPr>
+        <w:rFonts w:ascii="OpenSymbol" w:eastAsia="OpenSymbol" w:hAnsi="OpenSymbol" w:cs="OpenSymbol"/>
+      </w:rPr>
+    </w:lvl>
+    <w:lvl w:ilvl="8">
+      <w:numFmt w:val="bullet"/>
+      <w:lvlText w:val="▪"/>
+      <w:lvlJc w:val="left"/>
+      <w:pPr>
+        <w:ind w:left="3600" w:hanging="360"/>
+      </w:pPr>
+      <w:rPr>
+        <w:rFonts w:ascii="OpenSymbol" w:eastAsia="OpenSymbol" w:hAnsi="OpenSymbol" w:cs="OpenSymbol"/>
+      </w:rPr>
+    </w:lvl>
+  </w:abstractNum>
+  <w:num w:numId="1">
+    <w:abstractNumId w:val="0"/>
+  </w:num>
+</w:numbering>
 </file>
 
 <file path=word/styles.xml><?xml version="1.0" encoding="utf-8"?>
@@ -3141,523 +4280,25 @@
       <w:szCs w:val="24"/>
     </w:rPr>
   </w:style>
+  <w:style w:type="paragraph" w:customStyle="1" w:styleId="Standard">
+    <w:name w:val="Standard"/>
+    <w:rsid w:val="00A60E62"/>
+    <w:pPr>
+      <w:widowControl w:val="0"/>
+      <w:suppressAutoHyphens/>
+      <w:autoSpaceDN w:val="0"/>
+      <w:spacing w:after="0" w:line="240" w:lineRule="auto"/>
+      <w:textAlignment w:val="baseline"/>
+    </w:pPr>
+    <w:rPr>
+      <w:rFonts w:ascii="Times New Roman" w:eastAsia="SimSun" w:hAnsi="Times New Roman" w:cs="Mangal"/>
+      <w:kern w:val="3"/>
+      <w:sz w:val="24"/>
+      <w:szCs w:val="24"/>
+      <w:lang w:eastAsia="zh-CN" w:bidi="hi-IN"/>
+    </w:rPr>
+  </w:style>
 </w:styles>
-</file>
-
-<file path=word/glossary/document.xml><?xml version="1.0" encoding="utf-8"?>
-<w:glossaryDocument xmlns:wpc="http://schemas.microsoft.com/office/word/2010/wordprocessingCanvas" xmlns:mc="http://schemas.openxmlformats.org/markup-compatibility/2006" xmlns:o="urn:schemas-microsoft-com:office:office" xmlns:r="http://schemas.openxmlformats.org/officeDocument/2006/relationships" xmlns:m="http://schemas.openxmlformats.org/officeDocument/2006/math" xmlns:v="urn:schemas-microsoft-com:vml" xmlns:wp14="http://schemas.microsoft.com/office/word/2010/wordprocessingDrawing" xmlns:wp="http://schemas.openxmlformats.org/drawingml/2006/wordprocessingDrawing" xmlns:w10="urn:schemas-microsoft-com:office:word" xmlns:w="http://schemas.openxmlformats.org/wordprocessingml/2006/main" xmlns:w14="http://schemas.microsoft.com/office/word/2010/wordml" xmlns:w15="http://schemas.microsoft.com/office/word/2012/wordml" xmlns:wpg="http://schemas.microsoft.com/office/word/2010/wordprocessingGroup" xmlns:wpi="http://schemas.microsoft.com/office/word/2010/wordprocessingInk" xmlns:wne="http://schemas.microsoft.com/office/word/2006/wordml" xmlns:wps="http://schemas.microsoft.com/office/word/2010/wordprocessingShape" mc:Ignorable="w14 w15 wp14"/>
-</file>
-
-<file path=word/glossary/fontTable.xml><?xml version="1.0" encoding="utf-8"?>
-<w:fonts xmlns:mc="http://schemas.openxmlformats.org/markup-compatibility/2006" xmlns:r="http://schemas.openxmlformats.org/officeDocument/2006/relationships" xmlns:w="http://schemas.openxmlformats.org/wordprocessingml/2006/main" xmlns:w14="http://schemas.microsoft.com/office/word/2010/wordml" xmlns:w15="http://schemas.microsoft.com/office/word/2012/wordml" mc:Ignorable="w14 w15">
-  <w:font w:name="Calibri">
-    <w:panose1 w:val="020F0502020204030204"/>
-    <w:charset w:val="00"/>
-    <w:family w:val="swiss"/>
-    <w:pitch w:val="variable"/>
-    <w:sig w:usb0="E00002FF" w:usb1="4000ACFF" w:usb2="00000001" w:usb3="00000000" w:csb0="0000019F" w:csb1="00000000"/>
-  </w:font>
-  <w:font w:name="Times New Roman">
-    <w:panose1 w:val="02020603050405020304"/>
-    <w:charset w:val="00"/>
-    <w:family w:val="roman"/>
-    <w:pitch w:val="variable"/>
-    <w:sig w:usb0="E0002EFF" w:usb1="C0007843" w:usb2="00000009" w:usb3="00000000" w:csb0="000001FF" w:csb1="00000000"/>
-  </w:font>
-  <w:font w:name="Calibri Light">
-    <w:panose1 w:val="020F0302020204030204"/>
-    <w:charset w:val="00"/>
-    <w:family w:val="swiss"/>
-    <w:pitch w:val="variable"/>
-    <w:sig w:usb0="A00002EF" w:usb1="4000207B" w:usb2="00000000" w:usb3="00000000" w:csb0="0000019F" w:csb1="00000000"/>
-  </w:font>
-</w:fonts>
-</file>
-
-<file path=word/glossary/settings.xml><?xml version="1.0" encoding="utf-8"?>
-<w:settings xmlns:mc="http://schemas.openxmlformats.org/markup-compatibility/2006" xmlns:o="urn:schemas-microsoft-com:office:office" xmlns:r="http://schemas.openxmlformats.org/officeDocument/2006/relationships" xmlns:m="http://schemas.openxmlformats.org/officeDocument/2006/math" xmlns:v="urn:schemas-microsoft-com:vml" xmlns:w10="urn:schemas-microsoft-com:office:word" xmlns:w="http://schemas.openxmlformats.org/wordprocessingml/2006/main" xmlns:w14="http://schemas.microsoft.com/office/word/2010/wordml" xmlns:w15="http://schemas.microsoft.com/office/word/2012/wordml" xmlns:sl="http://schemas.openxmlformats.org/schemaLibrary/2006/main" mc:Ignorable="w14 w15">
-  <w:view w:val="normal"/>
-  <w:defaultTabStop w:val="720"/>
-  <w:characterSpacingControl w:val="doNotCompress"/>
-  <w:compat>
-    <w:useFELayout/>
-    <w:compatSetting w:name="compatibilityMode" w:uri="http://schemas.microsoft.com/office/word" w:val="15"/>
-    <w:compatSetting w:name="overrideTableStyleFontSizeAndJustification" w:uri="http://schemas.microsoft.com/office/word" w:val="1"/>
-    <w:compatSetting w:name="enableOpenTypeFeatures" w:uri="http://schemas.microsoft.com/office/word" w:val="1"/>
-    <w:compatSetting w:name="doNotFlipMirrorIndents" w:uri="http://schemas.microsoft.com/office/word" w:val="1"/>
-    <w:compatSetting w:name="differentiateMultirowTableHeaders" w:uri="http://schemas.microsoft.com/office/word" w:val="1"/>
-  </w:compat>
-  <w:rsids>
-    <w:rsidRoot w:val="001F6AB0"/>
-    <w:rsid w:val="00121C68"/>
-    <w:rsid w:val="001F6AB0"/>
-  </w:rsids>
-  <m:mathPr>
-    <m:mathFont m:val="Cambria Math"/>
-    <m:brkBin m:val="before"/>
-    <m:brkBinSub m:val="--"/>
-    <m:smallFrac m:val="0"/>
-    <m:dispDef/>
-    <m:lMargin m:val="0"/>
-    <m:rMargin m:val="0"/>
-    <m:defJc m:val="centerGroup"/>
-    <m:wrapIndent m:val="1440"/>
-    <m:intLim m:val="subSup"/>
-    <m:naryLim m:val="undOvr"/>
-  </m:mathPr>
-  <w:themeFontLang w:val="en-US"/>
-  <w:clrSchemeMapping w:bg1="light1" w:t1="dark1" w:bg2="light2" w:t2="dark2" w:accent1="accent1" w:accent2="accent2" w:accent3="accent3" w:accent4="accent4" w:accent5="accent5" w:accent6="accent6" w:hyperlink="hyperlink" w:followedHyperlink="followedHyperlink"/>
-  <w:decimalSymbol w:val="."/>
-  <w:listSeparator w:val=","/>
-  <w15:chartTrackingRefBased/>
-</w:settings>
-</file>
-
-<file path=word/glossary/styles.xml><?xml version="1.0" encoding="utf-8"?>
-<w:styles xmlns:mc="http://schemas.openxmlformats.org/markup-compatibility/2006" xmlns:r="http://schemas.openxmlformats.org/officeDocument/2006/relationships" xmlns:w="http://schemas.openxmlformats.org/wordprocessingml/2006/main" xmlns:w14="http://schemas.microsoft.com/office/word/2010/wordml" xmlns:w15="http://schemas.microsoft.com/office/word/2012/wordml" mc:Ignorable="w14 w15">
-  <w:docDefaults>
-    <w:rPrDefault>
-      <w:rPr>
-        <w:rFonts w:asciiTheme="minorHAnsi" w:eastAsiaTheme="minorEastAsia" w:hAnsiTheme="minorHAnsi" w:cstheme="minorBidi"/>
-        <w:sz w:val="22"/>
-        <w:szCs w:val="22"/>
-        <w:lang w:val="en-US" w:eastAsia="en-US" w:bidi="ar-SA"/>
-      </w:rPr>
-    </w:rPrDefault>
-    <w:pPrDefault>
-      <w:pPr>
-        <w:spacing w:after="160" w:line="259" w:lineRule="auto"/>
-      </w:pPr>
-    </w:pPrDefault>
-  </w:docDefaults>
-  <w:latentStyles w:defLockedState="0" w:defUIPriority="99" w:defSemiHidden="0" w:defUnhideWhenUsed="0" w:defQFormat="0" w:count="371">
-    <w:lsdException w:name="Normal" w:uiPriority="0" w:qFormat="1"/>
-    <w:lsdException w:name="heading 1" w:uiPriority="9" w:qFormat="1"/>
-    <w:lsdException w:name="heading 2" w:semiHidden="1" w:uiPriority="9" w:unhideWhenUsed="1" w:qFormat="1"/>
-    <w:lsdException w:name="heading 3" w:semiHidden="1" w:uiPriority="9" w:unhideWhenUsed="1" w:qFormat="1"/>
-    <w:lsdException w:name="heading 4" w:semiHidden="1" w:uiPriority="9" w:unhideWhenUsed="1" w:qFormat="1"/>
-    <w:lsdException w:name="heading 5" w:semiHidden="1" w:uiPriority="9" w:unhideWhenUsed="1" w:qFormat="1"/>
-    <w:lsdException w:name="heading 6" w:semiHidden="1" w:uiPriority="9" w:unhideWhenUsed="1" w:qFormat="1"/>
-    <w:lsdException w:name="heading 7" w:semiHidden="1" w:uiPriority="9" w:unhideWhenUsed="1" w:qFormat="1"/>
-    <w:lsdException w:name="heading 8" w:semiHidden="1" w:uiPriority="9" w:unhideWhenUsed="1" w:qFormat="1"/>
-    <w:lsdException w:name="heading 9" w:semiHidden="1" w:uiPriority="9" w:unhideWhenUsed="1" w:qFormat="1"/>
-    <w:lsdException w:name="index 1" w:semiHidden="1" w:unhideWhenUsed="1"/>
-    <w:lsdException w:name="index 2" w:semiHidden="1" w:unhideWhenUsed="1"/>
-    <w:lsdException w:name="index 3" w:semiHidden="1" w:unhideWhenUsed="1"/>
-    <w:lsdException w:name="index 4" w:semiHidden="1" w:unhideWhenUsed="1"/>
-    <w:lsdException w:name="index 5" w:semiHidden="1" w:unhideWhenUsed="1"/>
-    <w:lsdException w:name="index 6" w:semiHidden="1" w:unhideWhenUsed="1"/>
-    <w:lsdException w:name="index 7" w:semiHidden="1" w:unhideWhenUsed="1"/>
-    <w:lsdException w:name="index 8" w:semiHidden="1" w:unhideWhenUsed="1"/>
-    <w:lsdException w:name="index 9" w:semiHidden="1" w:unhideWhenUsed="1"/>
-    <w:lsdException w:name="toc 1" w:semiHidden="1" w:uiPriority="39" w:unhideWhenUsed="1"/>
-    <w:lsdException w:name="toc 2" w:semiHidden="1" w:uiPriority="39" w:unhideWhenUsed="1"/>
-    <w:lsdException w:name="toc 3" w:semiHidden="1" w:uiPriority="39" w:unhideWhenUsed="1"/>
-    <w:lsdException w:name="toc 4" w:semiHidden="1" w:uiPriority="39" w:unhideWhenUsed="1"/>
-    <w:lsdException w:name="toc 5" w:semiHidden="1" w:uiPriority="39" w:unhideWhenUsed="1"/>
-    <w:lsdException w:name="toc 6" w:semiHidden="1" w:uiPriority="39" w:unhideWhenUsed="1"/>
-    <w:lsdException w:name="toc 7" w:semiHidden="1" w:uiPriority="39" w:unhideWhenUsed="1"/>
-    <w:lsdException w:name="toc 8" w:semiHidden="1" w:uiPriority="39" w:unhideWhenUsed="1"/>
-    <w:lsdException w:name="toc 9" w:semiHidden="1" w:uiPriority="39" w:unhideWhenUsed="1"/>
-    <w:lsdException w:name="Normal Indent" w:semiHidden="1" w:unhideWhenUsed="1"/>
-    <w:lsdException w:name="footnote text" w:semiHidden="1" w:unhideWhenUsed="1"/>
-    <w:lsdException w:name="annotation text" w:semiHidden="1" w:unhideWhenUsed="1"/>
-    <w:lsdException w:name="header" w:semiHidden="1" w:unhideWhenUsed="1"/>
-    <w:lsdException w:name="footer" w:semiHidden="1" w:unhideWhenUsed="1"/>
-    <w:lsdException w:name="index heading" w:semiHidden="1" w:unhideWhenUsed="1"/>
-    <w:lsdException w:name="caption" w:semiHidden="1" w:uiPriority="35" w:unhideWhenUsed="1" w:qFormat="1"/>
-    <w:lsdException w:name="table of figures" w:semiHidden="1" w:unhideWhenUsed="1"/>
-    <w:lsdException w:name="envelope address" w:semiHidden="1" w:unhideWhenUsed="1"/>
-    <w:lsdException w:name="envelope return" w:semiHidden="1" w:unhideWhenUsed="1"/>
-    <w:lsdException w:name="footnote reference" w:semiHidden="1" w:unhideWhenUsed="1"/>
-    <w:lsdException w:name="annotation reference" w:semiHidden="1" w:unhideWhenUsed="1"/>
-    <w:lsdException w:name="line number" w:semiHidden="1" w:unhideWhenUsed="1"/>
-    <w:lsdException w:name="page number" w:semiHidden="1" w:unhideWhenUsed="1"/>
-    <w:lsdException w:name="endnote reference" w:semiHidden="1" w:unhideWhenUsed="1"/>
-    <w:lsdException w:name="endnote text" w:semiHidden="1" w:unhideWhenUsed="1"/>
-    <w:lsdException w:name="table of authorities" w:semiHidden="1" w:unhideWhenUsed="1"/>
-    <w:lsdException w:name="macro" w:semiHidden="1" w:unhideWhenUsed="1"/>
-    <w:lsdException w:name="toa heading" w:semiHidden="1" w:unhideWhenUsed="1"/>
-    <w:lsdException w:name="List" w:semiHidden="1" w:unhideWhenUsed="1"/>
-    <w:lsdException w:name="List Bullet" w:semiHidden="1" w:unhideWhenUsed="1"/>
-    <w:lsdException w:name="List Number" w:semiHidden="1" w:unhideWhenUsed="1"/>
-    <w:lsdException w:name="List 2" w:semiHidden="1" w:unhideWhenUsed="1"/>
-    <w:lsdException w:name="List 3" w:semiHidden="1" w:unhideWhenUsed="1"/>
-    <w:lsdException w:name="List 4" w:semiHidden="1" w:unhideWhenUsed="1"/>
-    <w:lsdException w:name="List 5" w:semiHidden="1" w:unhideWhenUsed="1"/>
-    <w:lsdException w:name="List Bullet 2" w:semiHidden="1" w:unhideWhenUsed="1"/>
-    <w:lsdException w:name="List Bullet 3" w:semiHidden="1" w:unhideWhenUsed="1"/>
-    <w:lsdException w:name="List Bullet 4" w:semiHidden="1" w:unhideWhenUsed="1"/>
-    <w:lsdException w:name="List Bullet 5" w:semiHidden="1" w:unhideWhenUsed="1"/>
-    <w:lsdException w:name="List Number 2" w:semiHidden="1" w:unhideWhenUsed="1"/>
-    <w:lsdException w:name="List Number 3" w:semiHidden="1" w:unhideWhenUsed="1"/>
-    <w:lsdException w:name="List Number 4" w:semiHidden="1" w:unhideWhenUsed="1"/>
-    <w:lsdException w:name="List Number 5" w:semiHidden="1" w:unhideWhenUsed="1"/>
-    <w:lsdException w:name="Title" w:uiPriority="10" w:qFormat="1"/>
-    <w:lsdException w:name="Closing" w:semiHidden="1" w:unhideWhenUsed="1"/>
-    <w:lsdException w:name="Signature" w:semiHidden="1" w:unhideWhenUsed="1"/>
-    <w:lsdException w:name="Default Paragraph Font" w:semiHidden="1" w:uiPriority="1" w:unhideWhenUsed="1"/>
-    <w:lsdException w:name="Body Text" w:semiHidden="1" w:unhideWhenUsed="1"/>
-    <w:lsdException w:name="Body Text Indent" w:semiHidden="1" w:unhideWhenUsed="1"/>
-    <w:lsdException w:name="List Continue" w:semiHidden="1" w:unhideWhenUsed="1"/>
-    <w:lsdException w:name="List Continue 2" w:semiHidden="1" w:unhideWhenUsed="1"/>
-    <w:lsdException w:name="List Continue 3" w:semiHidden="1" w:unhideWhenUsed="1"/>
-    <w:lsdException w:name="List Continue 4" w:semiHidden="1" w:unhideWhenUsed="1"/>
-    <w:lsdException w:name="List Continue 5" w:semiHidden="1" w:unhideWhenUsed="1"/>
-    <w:lsdException w:name="Message Header" w:semiHidden="1" w:unhideWhenUsed="1"/>
-    <w:lsdException w:name="Subtitle" w:uiPriority="11" w:qFormat="1"/>
-    <w:lsdException w:name="Salutation" w:semiHidden="1" w:unhideWhenUsed="1"/>
-    <w:lsdException w:name="Date" w:semiHidden="1" w:unhideWhenUsed="1"/>
-    <w:lsdException w:name="Body Text First Indent" w:semiHidden="1" w:unhideWhenUsed="1"/>
-    <w:lsdException w:name="Body Text First Indent 2" w:semiHidden="1" w:unhideWhenUsed="1"/>
-    <w:lsdException w:name="Note Heading" w:semiHidden="1" w:unhideWhenUsed="1"/>
-    <w:lsdException w:name="Body Text 2" w:semiHidden="1" w:unhideWhenUsed="1"/>
-    <w:lsdException w:name="Body Text 3" w:semiHidden="1" w:unhideWhenUsed="1"/>
-    <w:lsdException w:name="Body Text Indent 2" w:semiHidden="1" w:unhideWhenUsed="1"/>
-    <w:lsdException w:name="Body Text Indent 3" w:semiHidden="1" w:unhideWhenUsed="1"/>
-    <w:lsdException w:name="Block Text" w:semiHidden="1" w:unhideWhenUsed="1"/>
-    <w:lsdException w:name="Hyperlink" w:semiHidden="1" w:unhideWhenUsed="1"/>
-    <w:lsdException w:name="FollowedHyperlink" w:semiHidden="1" w:unhideWhenUsed="1"/>
-    <w:lsdException w:name="Strong" w:uiPriority="22" w:qFormat="1"/>
-    <w:lsdException w:name="Emphasis" w:uiPriority="20" w:qFormat="1"/>
-    <w:lsdException w:name="Document Map" w:semiHidden="1" w:unhideWhenUsed="1"/>
-    <w:lsdException w:name="Plain Text" w:semiHidden="1" w:unhideWhenUsed="1"/>
-    <w:lsdException w:name="E-mail Signature" w:semiHidden="1" w:unhideWhenUsed="1"/>
-    <w:lsdException w:name="HTML Top of Form" w:semiHidden="1" w:unhideWhenUsed="1"/>
-    <w:lsdException w:name="HTML Bottom of Form" w:semiHidden="1" w:unhideWhenUsed="1"/>
-    <w:lsdException w:name="Normal (Web)" w:semiHidden="1" w:unhideWhenUsed="1"/>
-    <w:lsdException w:name="HTML Acronym" w:semiHidden="1" w:unhideWhenUsed="1"/>
-    <w:lsdException w:name="HTML Address" w:semiHidden="1" w:unhideWhenUsed="1"/>
-    <w:lsdException w:name="HTML Cite" w:semiHidden="1" w:unhideWhenUsed="1"/>
-    <w:lsdException w:name="HTML Code" w:semiHidden="1" w:unhideWhenUsed="1"/>
-    <w:lsdException w:name="HTML Definition" w:semiHidden="1" w:unhideWhenUsed="1"/>
-    <w:lsdException w:name="HTML Keyboard" w:semiHidden="1" w:unhideWhenUsed="1"/>
-    <w:lsdException w:name="HTML Preformatted" w:semiHidden="1" w:unhideWhenUsed="1"/>
-    <w:lsdException w:name="HTML Sample" w:semiHidden="1" w:unhideWhenUsed="1"/>
-    <w:lsdException w:name="HTML Typewriter" w:semiHidden="1" w:unhideWhenUsed="1"/>
-    <w:lsdException w:name="HTML Variable" w:semiHidden="1" w:unhideWhenUsed="1"/>
-    <w:lsdException w:name="Normal Table" w:semiHidden="1" w:unhideWhenUsed="1"/>
-    <w:lsdException w:name="annotation subject" w:semiHidden="1" w:unhideWhenUsed="1"/>
-    <w:lsdException w:name="No List" w:semiHidden="1" w:unhideWhenUsed="1"/>
-    <w:lsdException w:name="Outline List 1" w:semiHidden="1" w:unhideWhenUsed="1"/>
-    <w:lsdException w:name="Outline List 2" w:semiHidden="1" w:unhideWhenUsed="1"/>
-    <w:lsdException w:name="Outline List 3" w:semiHidden="1" w:unhideWhenUsed="1"/>
-    <w:lsdException w:name="Table Simple 1" w:semiHidden="1" w:unhideWhenUsed="1"/>
-    <w:lsdException w:name="Table Simple 2" w:semiHidden="1" w:unhideWhenUsed="1"/>
-    <w:lsdException w:name="Table Simple 3" w:semiHidden="1" w:unhideWhenUsed="1"/>
-    <w:lsdException w:name="Table Classic 1" w:semiHidden="1" w:unhideWhenUsed="1"/>
-    <w:lsdException w:name="Table Classic 2" w:semiHidden="1" w:unhideWhenUsed="1"/>
-    <w:lsdException w:name="Table Classic 3" w:semiHidden="1" w:unhideWhenUsed="1"/>
-    <w:lsdException w:name="Table Classic 4" w:semiHidden="1" w:unhideWhenUsed="1"/>
-    <w:lsdException w:name="Table Colorful 1" w:semiHidden="1" w:unhideWhenUsed="1"/>
-    <w:lsdException w:name="Table Colorful 2" w:semiHidden="1" w:unhideWhenUsed="1"/>
-    <w:lsdException w:name="Table Colorful 3" w:semiHidden="1" w:unhideWhenUsed="1"/>
-    <w:lsdException w:name="Table Columns 1" w:semiHidden="1" w:unhideWhenUsed="1"/>
-    <w:lsdException w:name="Table Columns 2" w:semiHidden="1" w:unhideWhenUsed="1"/>
-    <w:lsdException w:name="Table Columns 3" w:semiHidden="1" w:unhideWhenUsed="1"/>
-    <w:lsdException w:name="Table Columns 4" w:semiHidden="1" w:unhideWhenUsed="1"/>
-    <w:lsdException w:name="Table Columns 5" w:semiHidden="1" w:unhideWhenUsed="1"/>
-    <w:lsdException w:name="Table Grid 1" w:semiHidden="1" w:unhideWhenUsed="1"/>
-    <w:lsdException w:name="Table Grid 2" w:semiHidden="1" w:unhideWhenUsed="1"/>
-    <w:lsdException w:name="Table Grid 3" w:semiHidden="1" w:unhideWhenUsed="1"/>
-    <w:lsdException w:name="Table Grid 4" w:semiHidden="1" w:unhideWhenUsed="1"/>
-    <w:lsdException w:name="Table Grid 5" w:semiHidden="1" w:unhideWhenUsed="1"/>
-    <w:lsdException w:name="Table Grid 6" w:semiHidden="1" w:unhideWhenUsed="1"/>
-    <w:lsdException w:name="Table Grid 7" w:semiHidden="1" w:unhideWhenUsed="1"/>
-    <w:lsdException w:name="Table Grid 8" w:semiHidden="1" w:unhideWhenUsed="1"/>
-    <w:lsdException w:name="Table List 1" w:semiHidden="1" w:unhideWhenUsed="1"/>
-    <w:lsdException w:name="Table List 2" w:semiHidden="1" w:unhideWhenUsed="1"/>
-    <w:lsdException w:name="Table List 3" w:semiHidden="1" w:unhideWhenUsed="1"/>
-    <w:lsdException w:name="Table List 4" w:semiHidden="1" w:unhideWhenUsed="1"/>
-    <w:lsdException w:name="Table List 5" w:semiHidden="1" w:unhideWhenUsed="1"/>
-    <w:lsdException w:name="Table List 6" w:semiHidden="1" w:unhideWhenUsed="1"/>
-    <w:lsdException w:name="Table List 7" w:semiHidden="1" w:unhideWhenUsed="1"/>
-    <w:lsdException w:name="Table List 8" w:semiHidden="1" w:unhideWhenUsed="1"/>
-    <w:lsdException w:name="Table 3D effects 1" w:semiHidden="1" w:unhideWhenUsed="1"/>
-    <w:lsdException w:name="Table 3D effects 2" w:semiHidden="1" w:unhideWhenUsed="1"/>
-    <w:lsdException w:name="Table 3D effects 3" w:semiHidden="1" w:unhideWhenUsed="1"/>
-    <w:lsdException w:name="Table Contemporary" w:semiHidden="1" w:unhideWhenUsed="1"/>
-    <w:lsdException w:name="Table Elegant" w:semiHidden="1" w:unhideWhenUsed="1"/>
-    <w:lsdException w:name="Table Professional" w:semiHidden="1" w:unhideWhenUsed="1"/>
-    <w:lsdException w:name="Table Subtle 1" w:semiHidden="1" w:unhideWhenUsed="1"/>
-    <w:lsdException w:name="Table Subtle 2" w:semiHidden="1" w:unhideWhenUsed="1"/>
-    <w:lsdException w:name="Table Web 1" w:semiHidden="1" w:unhideWhenUsed="1"/>
-    <w:lsdException w:name="Table Web 2" w:semiHidden="1" w:unhideWhenUsed="1"/>
-    <w:lsdException w:name="Table Web 3" w:semiHidden="1" w:unhideWhenUsed="1"/>
-    <w:lsdException w:name="Balloon Text" w:semiHidden="1" w:unhideWhenUsed="1"/>
-    <w:lsdException w:name="Table Grid" w:uiPriority="39"/>
-    <w:lsdException w:name="Table Theme" w:semiHidden="1" w:unhideWhenUsed="1"/>
-    <w:lsdException w:name="Placeholder Text" w:semiHidden="1"/>
-    <w:lsdException w:name="No Spacing" w:uiPriority="1" w:qFormat="1"/>
-    <w:lsdException w:name="Light Shading" w:uiPriority="60"/>
-    <w:lsdException w:name="Light List" w:uiPriority="61"/>
-    <w:lsdException w:name="Light Grid" w:uiPriority="62"/>
-    <w:lsdException w:name="Medium Shading 1" w:uiPriority="63"/>
-    <w:lsdException w:name="Medium Shading 2" w:uiPriority="64"/>
-    <w:lsdException w:name="Medium List 1" w:uiPriority="65"/>
-    <w:lsdException w:name="Medium List 2" w:uiPriority="66"/>
-    <w:lsdException w:name="Medium Grid 1" w:uiPriority="67"/>
-    <w:lsdException w:name="Medium Grid 2" w:uiPriority="68"/>
-    <w:lsdException w:name="Medium Grid 3" w:uiPriority="69"/>
-    <w:lsdException w:name="Dark List" w:uiPriority="70"/>
-    <w:lsdException w:name="Colorful Shading" w:uiPriority="71"/>
-    <w:lsdException w:name="Colorful List" w:uiPriority="72"/>
-    <w:lsdException w:name="Colorful Grid" w:uiPriority="73"/>
-    <w:lsdException w:name="Light Shading Accent 1" w:uiPriority="60"/>
-    <w:lsdException w:name="Light List Accent 1" w:uiPriority="61"/>
-    <w:lsdException w:name="Light Grid Accent 1" w:uiPriority="62"/>
-    <w:lsdException w:name="Medium Shading 1 Accent 1" w:uiPriority="63"/>
-    <w:lsdException w:name="Medium Shading 2 Accent 1" w:uiPriority="64"/>
-    <w:lsdException w:name="Medium List 1 Accent 1" w:uiPriority="65"/>
-    <w:lsdException w:name="Revision" w:semiHidden="1"/>
-    <w:lsdException w:name="List Paragraph" w:uiPriority="34" w:qFormat="1"/>
-    <w:lsdException w:name="Quote" w:uiPriority="29" w:qFormat="1"/>
-    <w:lsdException w:name="Intense Quote" w:uiPriority="30" w:qFormat="1"/>
-    <w:lsdException w:name="Medium List 2 Accent 1" w:uiPriority="66"/>
-    <w:lsdException w:name="Medium Grid 1 Accent 1" w:uiPriority="67"/>
-    <w:lsdException w:name="Medium Grid 2 Accent 1" w:uiPriority="68"/>
-    <w:lsdException w:name="Medium Grid 3 Accent 1" w:uiPriority="69"/>
-    <w:lsdException w:name="Dark List Accent 1" w:uiPriority="70"/>
-    <w:lsdException w:name="Colorful Shading Accent 1" w:uiPriority="71"/>
-    <w:lsdException w:name="Colorful List Accent 1" w:uiPriority="72"/>
-    <w:lsdException w:name="Colorful Grid Accent 1" w:uiPriority="73"/>
-    <w:lsdException w:name="Light Shading Accent 2" w:uiPriority="60"/>
-    <w:lsdException w:name="Light List Accent 2" w:uiPriority="61"/>
-    <w:lsdException w:name="Light Grid Accent 2" w:uiPriority="62"/>
-    <w:lsdException w:name="Medium Shading 1 Accent 2" w:uiPriority="63"/>
-    <w:lsdException w:name="Medium Shading 2 Accent 2" w:uiPriority="64"/>
-    <w:lsdException w:name="Medium List 1 Accent 2" w:uiPriority="65"/>
-    <w:lsdException w:name="Medium List 2 Accent 2" w:uiPriority="66"/>
-    <w:lsdException w:name="Medium Grid 1 Accent 2" w:uiPriority="67"/>
-    <w:lsdException w:name="Medium Grid 2 Accent 2" w:uiPriority="68"/>
-    <w:lsdException w:name="Medium Grid 3 Accent 2" w:uiPriority="69"/>
-    <w:lsdException w:name="Dark List Accent 2" w:uiPriority="70"/>
-    <w:lsdException w:name="Colorful Shading Accent 2" w:uiPriority="71"/>
-    <w:lsdException w:name="Colorful List Accent 2" w:uiPriority="72"/>
-    <w:lsdException w:name="Colorful Grid Accent 2" w:uiPriority="73"/>
-    <w:lsdException w:name="Light Shading Accent 3" w:uiPriority="60"/>
-    <w:lsdException w:name="Light List Accent 3" w:uiPriority="61"/>
-    <w:lsdException w:name="Light Grid Accent 3" w:uiPriority="62"/>
-    <w:lsdException w:name="Medium Shading 1 Accent 3" w:uiPriority="63"/>
-    <w:lsdException w:name="Medium Shading 2 Accent 3" w:uiPriority="64"/>
-    <w:lsdException w:name="Medium List 1 Accent 3" w:uiPriority="65"/>
-    <w:lsdException w:name="Medium List 2 Accent 3" w:uiPriority="66"/>
-    <w:lsdException w:name="Medium Grid 1 Accent 3" w:uiPriority="67"/>
-    <w:lsdException w:name="Medium Grid 2 Accent 3" w:uiPriority="68"/>
-    <w:lsdException w:name="Medium Grid 3 Accent 3" w:uiPriority="69"/>
-    <w:lsdException w:name="Dark List Accent 3" w:uiPriority="70"/>
-    <w:lsdException w:name="Colorful Shading Accent 3" w:uiPriority="71"/>
-    <w:lsdException w:name="Colorful List Accent 3" w:uiPriority="72"/>
-    <w:lsdException w:name="Colorful Grid Accent 3" w:uiPriority="73"/>
-    <w:lsdException w:name="Light Shading Accent 4" w:uiPriority="60"/>
-    <w:lsdException w:name="Light List Accent 4" w:uiPriority="61"/>
-    <w:lsdException w:name="Light Grid Accent 4" w:uiPriority="62"/>
-    <w:lsdException w:name="Medium Shading 1 Accent 4" w:uiPriority="63"/>
-    <w:lsdException w:name="Medium Shading 2 Accent 4" w:uiPriority="64"/>
-    <w:lsdException w:name="Medium List 1 Accent 4" w:uiPriority="65"/>
-    <w:lsdException w:name="Medium List 2 Accent 4" w:uiPriority="66"/>
-    <w:lsdException w:name="Medium Grid 1 Accent 4" w:uiPriority="67"/>
-    <w:lsdException w:name="Medium Grid 2 Accent 4" w:uiPriority="68"/>
-    <w:lsdException w:name="Medium Grid 3 Accent 4" w:uiPriority="69"/>
-    <w:lsdException w:name="Dark List Accent 4" w:uiPriority="70"/>
-    <w:lsdException w:name="Colorful Shading Accent 4" w:uiPriority="71"/>
-    <w:lsdException w:name="Colorful List Accent 4" w:uiPriority="72"/>
-    <w:lsdException w:name="Colorful Grid Accent 4" w:uiPriority="73"/>
-    <w:lsdException w:name="Light Shading Accent 5" w:uiPriority="60"/>
-    <w:lsdException w:name="Light List Accent 5" w:uiPriority="61"/>
-    <w:lsdException w:name="Light Grid Accent 5" w:uiPriority="62"/>
-    <w:lsdException w:name="Medium Shading 1 Accent 5" w:uiPriority="63"/>
-    <w:lsdException w:name="Medium Shading 2 Accent 5" w:uiPriority="64"/>
-    <w:lsdException w:name="Medium List 1 Accent 5" w:uiPriority="65"/>
-    <w:lsdException w:name="Medium List 2 Accent 5" w:uiPriority="66"/>
-    <w:lsdException w:name="Medium Grid 1 Accent 5" w:uiPriority="67"/>
-    <w:lsdException w:name="Medium Grid 2 Accent 5" w:uiPriority="68"/>
-    <w:lsdException w:name="Medium Grid 3 Accent 5" w:uiPriority="69"/>
-    <w:lsdException w:name="Dark List Accent 5" w:uiPriority="70"/>
-    <w:lsdException w:name="Colorful Shading Accent 5" w:uiPriority="71"/>
-    <w:lsdException w:name="Colorful List Accent 5" w:uiPriority="72"/>
-    <w:lsdException w:name="Colorful Grid Accent 5" w:uiPriority="73"/>
-    <w:lsdException w:name="Light Shading Accent 6" w:uiPriority="60"/>
-    <w:lsdException w:name="Light List Accent 6" w:uiPriority="61"/>
-    <w:lsdException w:name="Light Grid Accent 6" w:uiPriority="62"/>
-    <w:lsdException w:name="Medium Shading 1 Accent 6" w:uiPriority="63"/>
-    <w:lsdException w:name="Medium Shading 2 Accent 6" w:uiPriority="64"/>
-    <w:lsdException w:name="Medium List 1 Accent 6" w:uiPriority="65"/>
-    <w:lsdException w:name="Medium List 2 Accent 6" w:uiPriority="66"/>
-    <w:lsdException w:name="Medium Grid 1 Accent 6" w:uiPriority="67"/>
-    <w:lsdException w:name="Medium Grid 2 Accent 6" w:uiPriority="68"/>
-    <w:lsdException w:name="Medium Grid 3 Accent 6" w:uiPriority="69"/>
-    <w:lsdException w:name="Dark List Accent 6" w:uiPriority="70"/>
-    <w:lsdException w:name="Colorful Shading Accent 6" w:uiPriority="71"/>
-    <w:lsdException w:name="Colorful List Accent 6" w:uiPriority="72"/>
-    <w:lsdException w:name="Colorful Grid Accent 6" w:uiPriority="73"/>
-    <w:lsdException w:name="Subtle Emphasis" w:uiPriority="19" w:qFormat="1"/>
-    <w:lsdException w:name="Intense Emphasis" w:uiPriority="21" w:qFormat="1"/>
-    <w:lsdException w:name="Subtle Reference" w:uiPriority="31" w:qFormat="1"/>
-    <w:lsdException w:name="Intense Reference" w:uiPriority="32" w:qFormat="1"/>
-    <w:lsdException w:name="Book Title" w:uiPriority="33" w:qFormat="1"/>
-    <w:lsdException w:name="Bibliography" w:semiHidden="1" w:uiPriority="37" w:unhideWhenUsed="1"/>
-    <w:lsdException w:name="TOC Heading" w:semiHidden="1" w:uiPriority="39" w:unhideWhenUsed="1" w:qFormat="1"/>
-    <w:lsdException w:name="Plain Table 1" w:uiPriority="41"/>
-    <w:lsdException w:name="Plain Table 2" w:uiPriority="42"/>
-    <w:lsdException w:name="Plain Table 3" w:uiPriority="43"/>
-    <w:lsdException w:name="Plain Table 4" w:uiPriority="44"/>
-    <w:lsdException w:name="Plain Table 5" w:uiPriority="45"/>
-    <w:lsdException w:name="Grid Table Light" w:uiPriority="40"/>
-    <w:lsdException w:name="Grid Table 1 Light" w:uiPriority="46"/>
-    <w:lsdException w:name="Grid Table 2" w:uiPriority="47"/>
-    <w:lsdException w:name="Grid Table 3" w:uiPriority="48"/>
-    <w:lsdException w:name="Grid Table 4" w:uiPriority="49"/>
-    <w:lsdException w:name="Grid Table 5 Dark" w:uiPriority="50"/>
-    <w:lsdException w:name="Grid Table 6 Colorful" w:uiPriority="51"/>
-    <w:lsdException w:name="Grid Table 7 Colorful" w:uiPriority="52"/>
-    <w:lsdException w:name="Grid Table 1 Light Accent 1" w:uiPriority="46"/>
-    <w:lsdException w:name="Grid Table 2 Accent 1" w:uiPriority="47"/>
-    <w:lsdException w:name="Grid Table 3 Accent 1" w:uiPriority="48"/>
-    <w:lsdException w:name="Grid Table 4 Accent 1" w:uiPriority="49"/>
-    <w:lsdException w:name="Grid Table 5 Dark Accent 1" w:uiPriority="50"/>
-    <w:lsdException w:name="Grid Table 6 Colorful Accent 1" w:uiPriority="51"/>
-    <w:lsdException w:name="Grid Table 7 Colorful Accent 1" w:uiPriority="52"/>
-    <w:lsdException w:name="Grid Table 1 Light Accent 2" w:uiPriority="46"/>
-    <w:lsdException w:name="Grid Table 2 Accent 2" w:uiPriority="47"/>
-    <w:lsdException w:name="Grid Table 3 Accent 2" w:uiPriority="48"/>
-    <w:lsdException w:name="Grid Table 4 Accent 2" w:uiPriority="49"/>
-    <w:lsdException w:name="Grid Table 5 Dark Accent 2" w:uiPriority="50"/>
-    <w:lsdException w:name="Grid Table 6 Colorful Accent 2" w:uiPriority="51"/>
-    <w:lsdException w:name="Grid Table 7 Colorful Accent 2" w:uiPriority="52"/>
-    <w:lsdException w:name="Grid Table 1 Light Accent 3" w:uiPriority="46"/>
-    <w:lsdException w:name="Grid Table 2 Accent 3" w:uiPriority="47"/>
-    <w:lsdException w:name="Grid Table 3 Accent 3" w:uiPriority="48"/>
-    <w:lsdException w:name="Grid Table 4 Accent 3" w:uiPriority="49"/>
-    <w:lsdException w:name="Grid Table 5 Dark Accent 3" w:uiPriority="50"/>
-    <w:lsdException w:name="Grid Table 6 Colorful Accent 3" w:uiPriority="51"/>
-    <w:lsdException w:name="Grid Table 7 Colorful Accent 3" w:uiPriority="52"/>
-    <w:lsdException w:name="Grid Table 1 Light Accent 4" w:uiPriority="46"/>
-    <w:lsdException w:name="Grid Table 2 Accent 4" w:uiPriority="47"/>
-    <w:lsdException w:name="Grid Table 3 Accent 4" w:uiPriority="48"/>
-    <w:lsdException w:name="Grid Table 4 Accent 4" w:uiPriority="49"/>
-    <w:lsdException w:name="Grid Table 5 Dark Accent 4" w:uiPriority="50"/>
-    <w:lsdException w:name="Grid Table 6 Colorful Accent 4" w:uiPriority="51"/>
-    <w:lsdException w:name="Grid Table 7 Colorful Accent 4" w:uiPriority="52"/>
-    <w:lsdException w:name="Grid Table 1 Light Accent 5" w:uiPriority="46"/>
-    <w:lsdException w:name="Grid Table 2 Accent 5" w:uiPriority="47"/>
-    <w:lsdException w:name="Grid Table 3 Accent 5" w:uiPriority="48"/>
-    <w:lsdException w:name="Grid Table 4 Accent 5" w:uiPriority="49"/>
-    <w:lsdException w:name="Grid Table 5 Dark Accent 5" w:uiPriority="50"/>
-    <w:lsdException w:name="Grid Table 6 Colorful Accent 5" w:uiPriority="51"/>
-    <w:lsdException w:name="Grid Table 7 Colorful Accent 5" w:uiPriority="52"/>
-    <w:lsdException w:name="Grid Table 1 Light Accent 6" w:uiPriority="46"/>
-    <w:lsdException w:name="Grid Table 2 Accent 6" w:uiPriority="47"/>
-    <w:lsdException w:name="Grid Table 3 Accent 6" w:uiPriority="48"/>
-    <w:lsdException w:name="Grid Table 4 Accent 6" w:uiPriority="49"/>
-    <w:lsdException w:name="Grid Table 5 Dark Accent 6" w:uiPriority="50"/>
-    <w:lsdException w:name="Grid Table 6 Colorful Accent 6" w:uiPriority="51"/>
-    <w:lsdException w:name="Grid Table 7 Colorful Accent 6" w:uiPriority="52"/>
-    <w:lsdException w:name="List Table 1 Light" w:uiPriority="46"/>
-    <w:lsdException w:name="List Table 2" w:uiPriority="47"/>
-    <w:lsdException w:name="List Table 3" w:uiPriority="48"/>
-    <w:lsdException w:name="List Table 4" w:uiPriority="49"/>
-    <w:lsdException w:name="List Table 5 Dark" w:uiPriority="50"/>
-    <w:lsdException w:name="List Table 6 Colorful" w:uiPriority="51"/>
-    <w:lsdException w:name="List Table 7 Colorful" w:uiPriority="52"/>
-    <w:lsdException w:name="List Table 1 Light Accent 1" w:uiPriority="46"/>
-    <w:lsdException w:name="List Table 2 Accent 1" w:uiPriority="47"/>
-    <w:lsdException w:name="List Table 3 Accent 1" w:uiPriority="48"/>
-    <w:lsdException w:name="List Table 4 Accent 1" w:uiPriority="49"/>
-    <w:lsdException w:name="List Table 5 Dark Accent 1" w:uiPriority="50"/>
-    <w:lsdException w:name="List Table 6 Colorful Accent 1" w:uiPriority="51"/>
-    <w:lsdException w:name="List Table 7 Colorful Accent 1" w:uiPriority="52"/>
-    <w:lsdException w:name="List Table 1 Light Accent 2" w:uiPriority="46"/>
-    <w:lsdException w:name="List Table 2 Accent 2" w:uiPriority="47"/>
-    <w:lsdException w:name="List Table 3 Accent 2" w:uiPriority="48"/>
-    <w:lsdException w:name="List Table 4 Accent 2" w:uiPriority="49"/>
-    <w:lsdException w:name="List Table 5 Dark Accent 2" w:uiPriority="50"/>
-    <w:lsdException w:name="List Table 6 Colorful Accent 2" w:uiPriority="51"/>
-    <w:lsdException w:name="List Table 7 Colorful Accent 2" w:uiPriority="52"/>
-    <w:lsdException w:name="List Table 1 Light Accent 3" w:uiPriority="46"/>
-    <w:lsdException w:name="List Table 2 Accent 3" w:uiPriority="47"/>
-    <w:lsdException w:name="List Table 3 Accent 3" w:uiPriority="48"/>
-    <w:lsdException w:name="List Table 4 Accent 3" w:uiPriority="49"/>
-    <w:lsdException w:name="List Table 5 Dark Accent 3" w:uiPriority="50"/>
-    <w:lsdException w:name="List Table 6 Colorful Accent 3" w:uiPriority="51"/>
-    <w:lsdException w:name="List Table 7 Colorful Accent 3" w:uiPriority="52"/>
-    <w:lsdException w:name="List Table 1 Light Accent 4" w:uiPriority="46"/>
-    <w:lsdException w:name="List Table 2 Accent 4" w:uiPriority="47"/>
-    <w:lsdException w:name="List Table 3 Accent 4" w:uiPriority="48"/>
-    <w:lsdException w:name="List Table 4 Accent 4" w:uiPriority="49"/>
-    <w:lsdException w:name="List Table 5 Dark Accent 4" w:uiPriority="50"/>
-    <w:lsdException w:name="List Table 6 Colorful Accent 4" w:uiPriority="51"/>
-    <w:lsdException w:name="List Table 7 Colorful Accent 4" w:uiPriority="52"/>
-    <w:lsdException w:name="List Table 1 Light Accent 5" w:uiPriority="46"/>
-    <w:lsdException w:name="List Table 2 Accent 5" w:uiPriority="47"/>
-    <w:lsdException w:name="List Table 3 Accent 5" w:uiPriority="48"/>
-    <w:lsdException w:name="List Table 4 Accent 5" w:uiPriority="49"/>
-    <w:lsdException w:name="List Table 5 Dark Accent 5" w:uiPriority="50"/>
-    <w:lsdException w:name="List Table 6 Colorful Accent 5" w:uiPriority="51"/>
-    <w:lsdException w:name="List Table 7 Colorful Accent 5" w:uiPriority="52"/>
-    <w:lsdException w:name="List Table 1 Light Accent 6" w:uiPriority="46"/>
-    <w:lsdException w:name="List Table 2 Accent 6" w:uiPriority="47"/>
-    <w:lsdException w:name="List Table 3 Accent 6" w:uiPriority="48"/>
-    <w:lsdException w:name="List Table 4 Accent 6" w:uiPriority="49"/>
-    <w:lsdException w:name="List Table 5 Dark Accent 6" w:uiPriority="50"/>
-    <w:lsdException w:name="List Table 6 Colorful Accent 6" w:uiPriority="51"/>
-    <w:lsdException w:name="List Table 7 Colorful Accent 6" w:uiPriority="52"/>
-  </w:latentStyles>
-  <w:style w:type="paragraph" w:default="1" w:styleId="Normal">
-    <w:name w:val="Normal"/>
-    <w:qFormat/>
-  </w:style>
-  <w:style w:type="character" w:default="1" w:styleId="DefaultParagraphFont">
-    <w:name w:val="Default Paragraph Font"/>
-    <w:uiPriority w:val="1"/>
-    <w:semiHidden/>
-    <w:unhideWhenUsed/>
-  </w:style>
-  <w:style w:type="table" w:default="1" w:styleId="TableNormal">
-    <w:name w:val="Normal Table"/>
-    <w:uiPriority w:val="99"/>
-    <w:semiHidden/>
-    <w:unhideWhenUsed/>
-    <w:tblPr>
-      <w:tblInd w:w="0" w:type="dxa"/>
-      <w:tblCellMar>
-        <w:top w:w="0" w:type="dxa"/>
-        <w:left w:w="108" w:type="dxa"/>
-        <w:bottom w:w="0" w:type="dxa"/>
-        <w:right w:w="108" w:type="dxa"/>
-      </w:tblCellMar>
-    </w:tblPr>
-  </w:style>
-  <w:style w:type="numbering" w:default="1" w:styleId="NoList">
-    <w:name w:val="No List"/>
-    <w:uiPriority w:val="99"/>
-    <w:semiHidden/>
-    <w:unhideWhenUsed/>
-  </w:style>
-  <w:style w:type="paragraph" w:customStyle="1" w:styleId="EABE08C3EB5B40CCB4B664E8E878B81E">
-    <w:name w:val="EABE08C3EB5B40CCB4B664E8E878B81E"/>
-    <w:rsid w:val="001F6AB0"/>
-  </w:style>
-  <w:style w:type="paragraph" w:customStyle="1" w:styleId="058D5FBA87CE439EAEBD166610F28BC5">
-    <w:name w:val="058D5FBA87CE439EAEBD166610F28BC5"/>
-    <w:rsid w:val="001F6AB0"/>
-  </w:style>
-  <w:style w:type="paragraph" w:customStyle="1" w:styleId="AD7109F6B0674F99B3D8167F5B78CC85">
-    <w:name w:val="AD7109F6B0674F99B3D8167F5B78CC85"/>
-    <w:rsid w:val="001F6AB0"/>
-  </w:style>
-  <w:style w:type="paragraph" w:customStyle="1" w:styleId="283A1B763EB7487EA14F4E65D9D93D17">
-    <w:name w:val="283A1B763EB7487EA14F4E65D9D93D17"/>
-    <w:rsid w:val="001F6AB0"/>
-  </w:style>
-</w:styles>
-</file>
-
-<file path=word/glossary/webSettings.xml><?xml version="1.0" encoding="utf-8"?>
-<w:webSettings xmlns:mc="http://schemas.openxmlformats.org/markup-compatibility/2006" xmlns:r="http://schemas.openxmlformats.org/officeDocument/2006/relationships" xmlns:w="http://schemas.openxmlformats.org/wordprocessingml/2006/main" xmlns:w14="http://schemas.microsoft.com/office/word/2010/wordml" xmlns:w15="http://schemas.microsoft.com/office/word/2012/wordml" mc:Ignorable="w14 w15">
-  <w:optimizeForBrowser/>
-  <w:allowPNG/>
-</w:webSettings>
 </file>
 
 <file path=word/theme/theme1.xml><?xml version="1.0" encoding="utf-8"?>
@@ -3926,7 +4567,7 @@
 </file>
 
 <file path=customXml/itemProps1.xml><?xml version="1.0" encoding="utf-8"?>
-<ds:datastoreItem xmlns:ds="http://schemas.openxmlformats.org/officeDocument/2006/customXml" ds:itemID="{1C0E81D8-D220-4FA7-8407-05F328504E78}">
+<ds:datastoreItem xmlns:ds="http://schemas.openxmlformats.org/officeDocument/2006/customXml" ds:itemID="{E4AB59BD-8142-4305-991A-C71B1C532028}">
   <ds:schemaRefs>
     <ds:schemaRef ds:uri="http://schemas.openxmlformats.org/officeDocument/2006/bibliography"/>
   </ds:schemaRefs>

</xml_diff>